<commit_message>
Update RPCA Revised test results
Update RPCA Revised test results
</commit_message>
<xml_diff>
--- a/Accuray.docx
+++ b/Accuray.docx
@@ -5,7 +5,7 @@
     <w:tbl>
       <w:tblPr>
         <w:tblStyle w:val="4"/>
-        <w:tblW w:w="8771" w:type="dxa"/>
+        <w:tblW w:w="8834" w:type="dxa"/>
         <w:jc w:val="center"/>
         <w:tblInd w:w="0" w:type="dxa"/>
         <w:tblBorders>
@@ -27,10 +27,10 @@
       <w:tblGrid>
         <w:gridCol w:w="878"/>
         <w:gridCol w:w="1201"/>
-        <w:gridCol w:w="1366"/>
-        <w:gridCol w:w="1778"/>
-        <w:gridCol w:w="1656"/>
-        <w:gridCol w:w="1892"/>
+        <w:gridCol w:w="1462"/>
+        <w:gridCol w:w="1764"/>
+        <w:gridCol w:w="1654"/>
+        <w:gridCol w:w="1875"/>
       </w:tblGrid>
       <w:tr>
         <w:tblPrEx>
@@ -111,7 +111,7 @@
         </w:tc>
         <w:tc>
           <w:tcPr>
-            <w:tcW w:w="1366" w:type="dxa"/>
+            <w:tcW w:w="1462" w:type="dxa"/>
           </w:tcPr>
           <w:p>
             <w:pPr>
@@ -144,11 +144,17 @@
               </w:rPr>
               <w:t>RPCA</w:t>
             </w:r>
-          </w:p>
-        </w:tc>
-        <w:tc>
-          <w:tcPr>
-            <w:tcW w:w="1778" w:type="dxa"/>
+            <w:r>
+              <w:rPr>
+                <w:vertAlign w:val="baseline"/>
+              </w:rPr>
+              <w:t xml:space="preserve"> Angle</w:t>
+            </w:r>
+          </w:p>
+        </w:tc>
+        <w:tc>
+          <w:tcPr>
+            <w:tcW w:w="1764" w:type="dxa"/>
           </w:tcPr>
           <w:p>
             <w:pPr>
@@ -185,7 +191,7 @@
         </w:tc>
         <w:tc>
           <w:tcPr>
-            <w:tcW w:w="1656" w:type="dxa"/>
+            <w:tcW w:w="1654" w:type="dxa"/>
             <w:vAlign w:val="top"/>
           </w:tcPr>
           <w:p>
@@ -237,7 +243,7 @@
         </w:tc>
         <w:tc>
           <w:tcPr>
-            <w:tcW w:w="1892" w:type="dxa"/>
+            <w:tcW w:w="1875" w:type="dxa"/>
             <w:vAlign w:val="top"/>
           </w:tcPr>
           <w:p>
@@ -327,7 +333,7 @@
         </w:tc>
         <w:tc>
           <w:tcPr>
-            <w:tcW w:w="1366" w:type="dxa"/>
+            <w:tcW w:w="1462" w:type="dxa"/>
             <w:vAlign w:val="top"/>
           </w:tcPr>
           <w:p>
@@ -346,60 +352,62 @@
         </w:tc>
         <w:tc>
           <w:tcPr>
-            <w:tcW w:w="1778" w:type="dxa"/>
-            <w:vAlign w:val="top"/>
-          </w:tcPr>
-          <w:p>
-            <w:pPr>
-              <w:rPr>
-                <w:vertAlign w:val="baseline"/>
-              </w:rPr>
-            </w:pPr>
-            <w:r>
-              <w:rPr>
-                <w:vertAlign w:val="baseline"/>
-              </w:rPr>
-              <w:t>0.</w:t>
-            </w:r>
-            <w:r>
-              <w:rPr>
-                <w:vertAlign w:val="baseline"/>
-              </w:rPr>
-              <w:t>1609</w:t>
-            </w:r>
-          </w:p>
-        </w:tc>
-        <w:tc>
-          <w:tcPr>
-            <w:tcW w:w="1656" w:type="dxa"/>
-            <w:vAlign w:val="top"/>
-          </w:tcPr>
-          <w:p>
-            <w:r>
-              <w:rPr>
-                <w:vertAlign w:val="baseline"/>
-              </w:rPr>
-              <w:t>0.</w:t>
-            </w:r>
-          </w:p>
-        </w:tc>
-        <w:tc>
-          <w:tcPr>
-            <w:tcW w:w="1892" w:type="dxa"/>
-            <w:vAlign w:val="top"/>
-          </w:tcPr>
-          <w:p>
-            <w:pPr>
-              <w:rPr>
-                <w:vertAlign w:val="baseline"/>
-              </w:rPr>
-            </w:pPr>
-            <w:r>
-              <w:rPr>
-                <w:vertAlign w:val="baseline"/>
-              </w:rPr>
-              <w:t>0.</w:t>
-            </w:r>
+            <w:tcW w:w="1764" w:type="dxa"/>
+            <w:vAlign w:val="top"/>
+          </w:tcPr>
+          <w:p>
+            <w:pPr>
+              <w:rPr>
+                <w:vertAlign w:val="baseline"/>
+              </w:rPr>
+            </w:pPr>
+            <w:r>
+              <w:rPr>
+                <w:vertAlign w:val="baseline"/>
+              </w:rPr>
+              <w:t>0.1609</w:t>
+            </w:r>
+          </w:p>
+        </w:tc>
+        <w:tc>
+          <w:tcPr>
+            <w:tcW w:w="1654" w:type="dxa"/>
+            <w:vAlign w:val="top"/>
+          </w:tcPr>
+          <w:p>
+            <w:r>
+              <w:rPr>
+                <w:vertAlign w:val="baseline"/>
+              </w:rPr>
+              <w:t>0.</w:t>
+            </w:r>
+            <w:r>
+              <w:rPr>
+                <w:vertAlign w:val="baseline"/>
+              </w:rPr>
+              <w:t>2358</w:t>
+            </w:r>
+          </w:p>
+        </w:tc>
+        <w:tc>
+          <w:tcPr>
+            <w:tcW w:w="1875" w:type="dxa"/>
+            <w:vAlign w:val="top"/>
+          </w:tcPr>
+          <w:p>
+            <w:pPr>
+              <w:rPr>
+                <w:vertAlign w:val="baseline"/>
+              </w:rPr>
+            </w:pPr>
+            <w:r>
+              <w:rPr>
+                <w:vertAlign w:val="baseline"/>
+              </w:rPr>
+              <w:t>0.</w:t>
+            </w:r>
+            <w:bookmarkStart w:id="0" w:name="_GoBack"/>
+            <w:bookmarkEnd w:id="0"/>
           </w:p>
         </w:tc>
       </w:tr>
@@ -456,7 +464,7 @@
         </w:tc>
         <w:tc>
           <w:tcPr>
-            <w:tcW w:w="1366" w:type="dxa"/>
+            <w:tcW w:w="1462" w:type="dxa"/>
             <w:vAlign w:val="top"/>
           </w:tcPr>
           <w:p>
@@ -475,15 +483,29 @@
         </w:tc>
         <w:tc>
           <w:tcPr>
-            <w:tcW w:w="1778" w:type="dxa"/>
-            <w:vAlign w:val="top"/>
-          </w:tcPr>
-          <w:p>
-            <w:pPr>
-              <w:rPr>
-                <w:vertAlign w:val="baseline"/>
-              </w:rPr>
-            </w:pPr>
+            <w:tcW w:w="1764" w:type="dxa"/>
+            <w:vAlign w:val="top"/>
+          </w:tcPr>
+          <w:p>
+            <w:pPr>
+              <w:rPr>
+                <w:vertAlign w:val="baseline"/>
+              </w:rPr>
+            </w:pPr>
+            <w:r>
+              <w:rPr>
+                <w:vertAlign w:val="baseline"/>
+              </w:rPr>
+              <w:t>0.3964</w:t>
+            </w:r>
+          </w:p>
+        </w:tc>
+        <w:tc>
+          <w:tcPr>
+            <w:tcW w:w="1654" w:type="dxa"/>
+            <w:vAlign w:val="top"/>
+          </w:tcPr>
+          <w:p>
             <w:r>
               <w:rPr>
                 <w:vertAlign w:val="baseline"/>
@@ -500,21 +522,7 @@
         </w:tc>
         <w:tc>
           <w:tcPr>
-            <w:tcW w:w="1656" w:type="dxa"/>
-            <w:vAlign w:val="top"/>
-          </w:tcPr>
-          <w:p>
-            <w:r>
-              <w:rPr>
-                <w:vertAlign w:val="baseline"/>
-              </w:rPr>
-              <w:t>0.</w:t>
-            </w:r>
-          </w:p>
-        </w:tc>
-        <w:tc>
-          <w:tcPr>
-            <w:tcW w:w="1892" w:type="dxa"/>
+            <w:tcW w:w="1875" w:type="dxa"/>
             <w:vAlign w:val="top"/>
           </w:tcPr>
           <w:p>
@@ -585,7 +593,7 @@
         </w:tc>
         <w:tc>
           <w:tcPr>
-            <w:tcW w:w="1366" w:type="dxa"/>
+            <w:tcW w:w="1462" w:type="dxa"/>
             <w:vAlign w:val="top"/>
           </w:tcPr>
           <w:p>
@@ -604,15 +612,29 @@
         </w:tc>
         <w:tc>
           <w:tcPr>
-            <w:tcW w:w="1778" w:type="dxa"/>
-            <w:vAlign w:val="top"/>
-          </w:tcPr>
-          <w:p>
-            <w:pPr>
-              <w:rPr>
-                <w:vertAlign w:val="baseline"/>
-              </w:rPr>
-            </w:pPr>
+            <w:tcW w:w="1764" w:type="dxa"/>
+            <w:vAlign w:val="top"/>
+          </w:tcPr>
+          <w:p>
+            <w:pPr>
+              <w:rPr>
+                <w:vertAlign w:val="baseline"/>
+              </w:rPr>
+            </w:pPr>
+            <w:r>
+              <w:rPr>
+                <w:vertAlign w:val="baseline"/>
+              </w:rPr>
+              <w:t>0.6349</w:t>
+            </w:r>
+          </w:p>
+        </w:tc>
+        <w:tc>
+          <w:tcPr>
+            <w:tcW w:w="1654" w:type="dxa"/>
+            <w:vAlign w:val="top"/>
+          </w:tcPr>
+          <w:p>
             <w:r>
               <w:rPr>
                 <w:vertAlign w:val="baseline"/>
@@ -629,21 +651,7 @@
         </w:tc>
         <w:tc>
           <w:tcPr>
-            <w:tcW w:w="1656" w:type="dxa"/>
-            <w:vAlign w:val="top"/>
-          </w:tcPr>
-          <w:p>
-            <w:r>
-              <w:rPr>
-                <w:vertAlign w:val="baseline"/>
-              </w:rPr>
-              <w:t>0.</w:t>
-            </w:r>
-          </w:p>
-        </w:tc>
-        <w:tc>
-          <w:tcPr>
-            <w:tcW w:w="1892" w:type="dxa"/>
+            <w:tcW w:w="1875" w:type="dxa"/>
             <w:vAlign w:val="top"/>
           </w:tcPr>
           <w:p>
@@ -714,7 +722,7 @@
         </w:tc>
         <w:tc>
           <w:tcPr>
-            <w:tcW w:w="1366" w:type="dxa"/>
+            <w:tcW w:w="1462" w:type="dxa"/>
             <w:vAlign w:val="top"/>
           </w:tcPr>
           <w:p>
@@ -733,15 +741,29 @@
         </w:tc>
         <w:tc>
           <w:tcPr>
-            <w:tcW w:w="1778" w:type="dxa"/>
-            <w:vAlign w:val="top"/>
-          </w:tcPr>
-          <w:p>
-            <w:pPr>
-              <w:rPr>
-                <w:vertAlign w:val="baseline"/>
-              </w:rPr>
-            </w:pPr>
+            <w:tcW w:w="1764" w:type="dxa"/>
+            <w:vAlign w:val="top"/>
+          </w:tcPr>
+          <w:p>
+            <w:pPr>
+              <w:rPr>
+                <w:vertAlign w:val="baseline"/>
+              </w:rPr>
+            </w:pPr>
+            <w:r>
+              <w:rPr>
+                <w:vertAlign w:val="baseline"/>
+              </w:rPr>
+              <w:t>0.7543</w:t>
+            </w:r>
+          </w:p>
+        </w:tc>
+        <w:tc>
+          <w:tcPr>
+            <w:tcW w:w="1654" w:type="dxa"/>
+            <w:vAlign w:val="top"/>
+          </w:tcPr>
+          <w:p>
             <w:r>
               <w:rPr>
                 <w:vertAlign w:val="baseline"/>
@@ -758,21 +780,7 @@
         </w:tc>
         <w:tc>
           <w:tcPr>
-            <w:tcW w:w="1656" w:type="dxa"/>
-            <w:vAlign w:val="top"/>
-          </w:tcPr>
-          <w:p>
-            <w:r>
-              <w:rPr>
-                <w:vertAlign w:val="baseline"/>
-              </w:rPr>
-              <w:t>0.</w:t>
-            </w:r>
-          </w:p>
-        </w:tc>
-        <w:tc>
-          <w:tcPr>
-            <w:tcW w:w="1892" w:type="dxa"/>
+            <w:tcW w:w="1875" w:type="dxa"/>
             <w:vAlign w:val="top"/>
           </w:tcPr>
           <w:p>
@@ -843,7 +851,7 @@
         </w:tc>
         <w:tc>
           <w:tcPr>
-            <w:tcW w:w="1366" w:type="dxa"/>
+            <w:tcW w:w="1462" w:type="dxa"/>
             <w:vAlign w:val="top"/>
           </w:tcPr>
           <w:p>
@@ -862,15 +870,29 @@
         </w:tc>
         <w:tc>
           <w:tcPr>
-            <w:tcW w:w="1778" w:type="dxa"/>
-            <w:vAlign w:val="top"/>
-          </w:tcPr>
-          <w:p>
-            <w:pPr>
-              <w:rPr>
-                <w:vertAlign w:val="baseline"/>
-              </w:rPr>
-            </w:pPr>
+            <w:tcW w:w="1764" w:type="dxa"/>
+            <w:vAlign w:val="top"/>
+          </w:tcPr>
+          <w:p>
+            <w:pPr>
+              <w:rPr>
+                <w:vertAlign w:val="baseline"/>
+              </w:rPr>
+            </w:pPr>
+            <w:r>
+              <w:rPr>
+                <w:vertAlign w:val="baseline"/>
+              </w:rPr>
+              <w:t>0.5928</w:t>
+            </w:r>
+          </w:p>
+        </w:tc>
+        <w:tc>
+          <w:tcPr>
+            <w:tcW w:w="1654" w:type="dxa"/>
+            <w:vAlign w:val="top"/>
+          </w:tcPr>
+          <w:p>
             <w:r>
               <w:rPr>
                 <w:vertAlign w:val="baseline"/>
@@ -887,21 +909,7 @@
         </w:tc>
         <w:tc>
           <w:tcPr>
-            <w:tcW w:w="1656" w:type="dxa"/>
-            <w:vAlign w:val="top"/>
-          </w:tcPr>
-          <w:p>
-            <w:r>
-              <w:rPr>
-                <w:vertAlign w:val="baseline"/>
-              </w:rPr>
-              <w:t>0.</w:t>
-            </w:r>
-          </w:p>
-        </w:tc>
-        <w:tc>
-          <w:tcPr>
-            <w:tcW w:w="1892" w:type="dxa"/>
+            <w:tcW w:w="1875" w:type="dxa"/>
             <w:vAlign w:val="top"/>
           </w:tcPr>
           <w:p>
@@ -972,7 +980,7 @@
         </w:tc>
         <w:tc>
           <w:tcPr>
-            <w:tcW w:w="1366" w:type="dxa"/>
+            <w:tcW w:w="1462" w:type="dxa"/>
             <w:vAlign w:val="top"/>
           </w:tcPr>
           <w:p>
@@ -991,46 +999,46 @@
         </w:tc>
         <w:tc>
           <w:tcPr>
-            <w:tcW w:w="1778" w:type="dxa"/>
-            <w:vAlign w:val="top"/>
-          </w:tcPr>
-          <w:p>
-            <w:pPr>
-              <w:rPr>
-                <w:vertAlign w:val="baseline"/>
-              </w:rPr>
-            </w:pPr>
-            <w:r>
-              <w:rPr>
-                <w:vertAlign w:val="baseline"/>
-              </w:rPr>
-              <w:t>0.</w:t>
-            </w:r>
-            <w:r>
-              <w:rPr>
-                <w:vertAlign w:val="baseline"/>
-              </w:rPr>
-              <w:t>2508</w:t>
-            </w:r>
-          </w:p>
-        </w:tc>
-        <w:tc>
-          <w:tcPr>
-            <w:tcW w:w="1656" w:type="dxa"/>
-            <w:vAlign w:val="top"/>
-          </w:tcPr>
-          <w:p>
-            <w:r>
-              <w:rPr>
-                <w:vertAlign w:val="baseline"/>
-              </w:rPr>
-              <w:t>0.</w:t>
-            </w:r>
-          </w:p>
-        </w:tc>
-        <w:tc>
-          <w:tcPr>
-            <w:tcW w:w="1892" w:type="dxa"/>
+            <w:tcW w:w="1764" w:type="dxa"/>
+            <w:vAlign w:val="top"/>
+          </w:tcPr>
+          <w:p>
+            <w:pPr>
+              <w:rPr>
+                <w:vertAlign w:val="baseline"/>
+              </w:rPr>
+            </w:pPr>
+            <w:r>
+              <w:rPr>
+                <w:vertAlign w:val="baseline"/>
+              </w:rPr>
+              <w:t>0.2508</w:t>
+            </w:r>
+          </w:p>
+        </w:tc>
+        <w:tc>
+          <w:tcPr>
+            <w:tcW w:w="1654" w:type="dxa"/>
+            <w:vAlign w:val="top"/>
+          </w:tcPr>
+          <w:p>
+            <w:r>
+              <w:rPr>
+                <w:vertAlign w:val="baseline"/>
+              </w:rPr>
+              <w:t>0.</w:t>
+            </w:r>
+            <w:r>
+              <w:rPr>
+                <w:vertAlign w:val="baseline"/>
+              </w:rPr>
+              <w:t>7022</w:t>
+            </w:r>
+          </w:p>
+        </w:tc>
+        <w:tc>
+          <w:tcPr>
+            <w:tcW w:w="1875" w:type="dxa"/>
             <w:vAlign w:val="top"/>
           </w:tcPr>
           <w:p>
@@ -1101,7 +1109,7 @@
         </w:tc>
         <w:tc>
           <w:tcPr>
-            <w:tcW w:w="1366" w:type="dxa"/>
+            <w:tcW w:w="1462" w:type="dxa"/>
             <w:vAlign w:val="top"/>
           </w:tcPr>
           <w:p>
@@ -1120,46 +1128,46 @@
         </w:tc>
         <w:tc>
           <w:tcPr>
-            <w:tcW w:w="1778" w:type="dxa"/>
-            <w:vAlign w:val="top"/>
-          </w:tcPr>
-          <w:p>
-            <w:pPr>
-              <w:rPr>
-                <w:vertAlign w:val="baseline"/>
-              </w:rPr>
-            </w:pPr>
-            <w:r>
-              <w:rPr>
-                <w:vertAlign w:val="baseline"/>
-              </w:rPr>
-              <w:t>0.</w:t>
-            </w:r>
-            <w:r>
-              <w:rPr>
-                <w:vertAlign w:val="baseline"/>
-              </w:rPr>
-              <w:t>4828</w:t>
-            </w:r>
-          </w:p>
-        </w:tc>
-        <w:tc>
-          <w:tcPr>
-            <w:tcW w:w="1656" w:type="dxa"/>
-            <w:vAlign w:val="top"/>
-          </w:tcPr>
-          <w:p>
-            <w:r>
-              <w:rPr>
-                <w:vertAlign w:val="baseline"/>
-              </w:rPr>
-              <w:t>0.</w:t>
-            </w:r>
-          </w:p>
-        </w:tc>
-        <w:tc>
-          <w:tcPr>
-            <w:tcW w:w="1892" w:type="dxa"/>
+            <w:tcW w:w="1764" w:type="dxa"/>
+            <w:vAlign w:val="top"/>
+          </w:tcPr>
+          <w:p>
+            <w:pPr>
+              <w:rPr>
+                <w:vertAlign w:val="baseline"/>
+              </w:rPr>
+            </w:pPr>
+            <w:r>
+              <w:rPr>
+                <w:vertAlign w:val="baseline"/>
+              </w:rPr>
+              <w:t>0.4828</w:t>
+            </w:r>
+          </w:p>
+        </w:tc>
+        <w:tc>
+          <w:tcPr>
+            <w:tcW w:w="1654" w:type="dxa"/>
+            <w:vAlign w:val="top"/>
+          </w:tcPr>
+          <w:p>
+            <w:r>
+              <w:rPr>
+                <w:vertAlign w:val="baseline"/>
+              </w:rPr>
+              <w:t>0.</w:t>
+            </w:r>
+            <w:r>
+              <w:rPr>
+                <w:vertAlign w:val="baseline"/>
+              </w:rPr>
+              <w:t>4849</w:t>
+            </w:r>
+          </w:p>
+        </w:tc>
+        <w:tc>
+          <w:tcPr>
+            <w:tcW w:w="1875" w:type="dxa"/>
             <w:vAlign w:val="top"/>
           </w:tcPr>
           <w:p>
@@ -1230,7 +1238,7 @@
         </w:tc>
         <w:tc>
           <w:tcPr>
-            <w:tcW w:w="1366" w:type="dxa"/>
+            <w:tcW w:w="1462" w:type="dxa"/>
             <w:vAlign w:val="top"/>
           </w:tcPr>
           <w:p>
@@ -1249,46 +1257,46 @@
         </w:tc>
         <w:tc>
           <w:tcPr>
-            <w:tcW w:w="1778" w:type="dxa"/>
-            <w:vAlign w:val="top"/>
-          </w:tcPr>
-          <w:p>
-            <w:pPr>
-              <w:rPr>
-                <w:vertAlign w:val="baseline"/>
-              </w:rPr>
-            </w:pPr>
-            <w:r>
-              <w:rPr>
-                <w:vertAlign w:val="baseline"/>
-              </w:rPr>
-              <w:t>0.</w:t>
-            </w:r>
-            <w:r>
-              <w:rPr>
-                <w:vertAlign w:val="baseline"/>
-              </w:rPr>
-              <w:t>5662</w:t>
-            </w:r>
-          </w:p>
-        </w:tc>
-        <w:tc>
-          <w:tcPr>
-            <w:tcW w:w="1656" w:type="dxa"/>
-            <w:vAlign w:val="top"/>
-          </w:tcPr>
-          <w:p>
-            <w:r>
-              <w:rPr>
-                <w:vertAlign w:val="baseline"/>
-              </w:rPr>
-              <w:t>0.</w:t>
-            </w:r>
-          </w:p>
-        </w:tc>
-        <w:tc>
-          <w:tcPr>
-            <w:tcW w:w="1892" w:type="dxa"/>
+            <w:tcW w:w="1764" w:type="dxa"/>
+            <w:vAlign w:val="top"/>
+          </w:tcPr>
+          <w:p>
+            <w:pPr>
+              <w:rPr>
+                <w:vertAlign w:val="baseline"/>
+              </w:rPr>
+            </w:pPr>
+            <w:r>
+              <w:rPr>
+                <w:vertAlign w:val="baseline"/>
+              </w:rPr>
+              <w:t>0.5662</w:t>
+            </w:r>
+          </w:p>
+        </w:tc>
+        <w:tc>
+          <w:tcPr>
+            <w:tcW w:w="1654" w:type="dxa"/>
+            <w:vAlign w:val="top"/>
+          </w:tcPr>
+          <w:p>
+            <w:r>
+              <w:rPr>
+                <w:vertAlign w:val="baseline"/>
+              </w:rPr>
+              <w:t>0.</w:t>
+            </w:r>
+            <w:r>
+              <w:rPr>
+                <w:vertAlign w:val="baseline"/>
+              </w:rPr>
+              <w:t>4437</w:t>
+            </w:r>
+          </w:p>
+        </w:tc>
+        <w:tc>
+          <w:tcPr>
+            <w:tcW w:w="1875" w:type="dxa"/>
             <w:vAlign w:val="top"/>
           </w:tcPr>
           <w:p>
@@ -1359,7 +1367,7 @@
         </w:tc>
         <w:tc>
           <w:tcPr>
-            <w:tcW w:w="1366" w:type="dxa"/>
+            <w:tcW w:w="1462" w:type="dxa"/>
             <w:vAlign w:val="top"/>
           </w:tcPr>
           <w:p>
@@ -1378,46 +1386,46 @@
         </w:tc>
         <w:tc>
           <w:tcPr>
-            <w:tcW w:w="1778" w:type="dxa"/>
-            <w:vAlign w:val="top"/>
-          </w:tcPr>
-          <w:p>
-            <w:pPr>
-              <w:rPr>
-                <w:vertAlign w:val="baseline"/>
-              </w:rPr>
-            </w:pPr>
-            <w:r>
-              <w:rPr>
-                <w:vertAlign w:val="baseline"/>
-              </w:rPr>
-              <w:t>0.</w:t>
-            </w:r>
-            <w:r>
-              <w:rPr>
-                <w:vertAlign w:val="baseline"/>
-              </w:rPr>
-              <w:t>6936</w:t>
-            </w:r>
-          </w:p>
-        </w:tc>
-        <w:tc>
-          <w:tcPr>
-            <w:tcW w:w="1656" w:type="dxa"/>
-            <w:vAlign w:val="top"/>
-          </w:tcPr>
-          <w:p>
-            <w:r>
-              <w:rPr>
-                <w:vertAlign w:val="baseline"/>
-              </w:rPr>
-              <w:t>0.</w:t>
-            </w:r>
-          </w:p>
-        </w:tc>
-        <w:tc>
-          <w:tcPr>
-            <w:tcW w:w="1892" w:type="dxa"/>
+            <w:tcW w:w="1764" w:type="dxa"/>
+            <w:vAlign w:val="top"/>
+          </w:tcPr>
+          <w:p>
+            <w:pPr>
+              <w:rPr>
+                <w:vertAlign w:val="baseline"/>
+              </w:rPr>
+            </w:pPr>
+            <w:r>
+              <w:rPr>
+                <w:vertAlign w:val="baseline"/>
+              </w:rPr>
+              <w:t>0.6936</w:t>
+            </w:r>
+          </w:p>
+        </w:tc>
+        <w:tc>
+          <w:tcPr>
+            <w:tcW w:w="1654" w:type="dxa"/>
+            <w:vAlign w:val="top"/>
+          </w:tcPr>
+          <w:p>
+            <w:r>
+              <w:rPr>
+                <w:vertAlign w:val="baseline"/>
+              </w:rPr>
+              <w:t>0.</w:t>
+            </w:r>
+            <w:r>
+              <w:rPr>
+                <w:vertAlign w:val="baseline"/>
+              </w:rPr>
+              <w:t>6217</w:t>
+            </w:r>
+          </w:p>
+        </w:tc>
+        <w:tc>
+          <w:tcPr>
+            <w:tcW w:w="1875" w:type="dxa"/>
             <w:vAlign w:val="top"/>
           </w:tcPr>
           <w:p>
@@ -1488,7 +1496,7 @@
         </w:tc>
         <w:tc>
           <w:tcPr>
-            <w:tcW w:w="1366" w:type="dxa"/>
+            <w:tcW w:w="1462" w:type="dxa"/>
             <w:vAlign w:val="top"/>
           </w:tcPr>
           <w:p>
@@ -1507,46 +1515,46 @@
         </w:tc>
         <w:tc>
           <w:tcPr>
-            <w:tcW w:w="1778" w:type="dxa"/>
-            <w:vAlign w:val="top"/>
-          </w:tcPr>
-          <w:p>
-            <w:pPr>
-              <w:rPr>
-                <w:vertAlign w:val="baseline"/>
-              </w:rPr>
-            </w:pPr>
-            <w:r>
-              <w:rPr>
-                <w:vertAlign w:val="baseline"/>
-              </w:rPr>
-              <w:t>0.</w:t>
-            </w:r>
-            <w:r>
-              <w:rPr>
-                <w:vertAlign w:val="baseline"/>
-              </w:rPr>
-              <w:t>4820</w:t>
-            </w:r>
-          </w:p>
-        </w:tc>
-        <w:tc>
-          <w:tcPr>
-            <w:tcW w:w="1656" w:type="dxa"/>
-            <w:vAlign w:val="top"/>
-          </w:tcPr>
-          <w:p>
-            <w:r>
-              <w:rPr>
-                <w:vertAlign w:val="baseline"/>
-              </w:rPr>
-              <w:t>0.</w:t>
-            </w:r>
-          </w:p>
-        </w:tc>
-        <w:tc>
-          <w:tcPr>
-            <w:tcW w:w="1892" w:type="dxa"/>
+            <w:tcW w:w="1764" w:type="dxa"/>
+            <w:vAlign w:val="top"/>
+          </w:tcPr>
+          <w:p>
+            <w:pPr>
+              <w:rPr>
+                <w:vertAlign w:val="baseline"/>
+              </w:rPr>
+            </w:pPr>
+            <w:r>
+              <w:rPr>
+                <w:vertAlign w:val="baseline"/>
+              </w:rPr>
+              <w:t>0.4820</w:t>
+            </w:r>
+          </w:p>
+        </w:tc>
+        <w:tc>
+          <w:tcPr>
+            <w:tcW w:w="1654" w:type="dxa"/>
+            <w:vAlign w:val="top"/>
+          </w:tcPr>
+          <w:p>
+            <w:r>
+              <w:rPr>
+                <w:vertAlign w:val="baseline"/>
+              </w:rPr>
+              <w:t>0.</w:t>
+            </w:r>
+            <w:r>
+              <w:rPr>
+                <w:vertAlign w:val="baseline"/>
+              </w:rPr>
+              <w:t>4307</w:t>
+            </w:r>
+          </w:p>
+        </w:tc>
+        <w:tc>
+          <w:tcPr>
+            <w:tcW w:w="1875" w:type="dxa"/>
             <w:vAlign w:val="top"/>
           </w:tcPr>
           <w:p>
@@ -1617,7 +1625,7 @@
         </w:tc>
         <w:tc>
           <w:tcPr>
-            <w:tcW w:w="1366" w:type="dxa"/>
+            <w:tcW w:w="1462" w:type="dxa"/>
             <w:vAlign w:val="top"/>
           </w:tcPr>
           <w:p>
@@ -1636,46 +1644,46 @@
         </w:tc>
         <w:tc>
           <w:tcPr>
-            <w:tcW w:w="1778" w:type="dxa"/>
-            <w:vAlign w:val="top"/>
-          </w:tcPr>
-          <w:p>
-            <w:pPr>
-              <w:rPr>
-                <w:vertAlign w:val="baseline"/>
-              </w:rPr>
-            </w:pPr>
-            <w:r>
-              <w:rPr>
-                <w:vertAlign w:val="baseline"/>
-              </w:rPr>
-              <w:t>0.</w:t>
-            </w:r>
-            <w:r>
-              <w:rPr>
-                <w:vertAlign w:val="baseline"/>
-              </w:rPr>
-              <w:t>7393</w:t>
-            </w:r>
-          </w:p>
-        </w:tc>
-        <w:tc>
-          <w:tcPr>
-            <w:tcW w:w="1656" w:type="dxa"/>
-            <w:vAlign w:val="top"/>
-          </w:tcPr>
-          <w:p>
-            <w:r>
-              <w:rPr>
-                <w:vertAlign w:val="baseline"/>
-              </w:rPr>
-              <w:t>0.</w:t>
-            </w:r>
-          </w:p>
-        </w:tc>
-        <w:tc>
-          <w:tcPr>
-            <w:tcW w:w="1892" w:type="dxa"/>
+            <w:tcW w:w="1764" w:type="dxa"/>
+            <w:vAlign w:val="top"/>
+          </w:tcPr>
+          <w:p>
+            <w:pPr>
+              <w:rPr>
+                <w:vertAlign w:val="baseline"/>
+              </w:rPr>
+            </w:pPr>
+            <w:r>
+              <w:rPr>
+                <w:vertAlign w:val="baseline"/>
+              </w:rPr>
+              <w:t>0.7393</w:t>
+            </w:r>
+          </w:p>
+        </w:tc>
+        <w:tc>
+          <w:tcPr>
+            <w:tcW w:w="1654" w:type="dxa"/>
+            <w:vAlign w:val="top"/>
+          </w:tcPr>
+          <w:p>
+            <w:r>
+              <w:rPr>
+                <w:vertAlign w:val="baseline"/>
+              </w:rPr>
+              <w:t>0.</w:t>
+            </w:r>
+            <w:r>
+              <w:rPr>
+                <w:vertAlign w:val="baseline"/>
+              </w:rPr>
+              <w:t>7076</w:t>
+            </w:r>
+          </w:p>
+        </w:tc>
+        <w:tc>
+          <w:tcPr>
+            <w:tcW w:w="1875" w:type="dxa"/>
             <w:vAlign w:val="top"/>
           </w:tcPr>
           <w:p>
@@ -1746,7 +1754,7 @@
         </w:tc>
         <w:tc>
           <w:tcPr>
-            <w:tcW w:w="1366" w:type="dxa"/>
+            <w:tcW w:w="1462" w:type="dxa"/>
             <w:vAlign w:val="top"/>
           </w:tcPr>
           <w:p>
@@ -1765,46 +1773,46 @@
         </w:tc>
         <w:tc>
           <w:tcPr>
-            <w:tcW w:w="1778" w:type="dxa"/>
-            <w:vAlign w:val="top"/>
-          </w:tcPr>
-          <w:p>
-            <w:pPr>
-              <w:rPr>
-                <w:vertAlign w:val="baseline"/>
-              </w:rPr>
-            </w:pPr>
-            <w:r>
-              <w:rPr>
-                <w:vertAlign w:val="baseline"/>
-              </w:rPr>
-              <w:t>0.</w:t>
-            </w:r>
-            <w:r>
-              <w:rPr>
-                <w:vertAlign w:val="baseline"/>
-              </w:rPr>
-              <w:t>3512</w:t>
-            </w:r>
-          </w:p>
-        </w:tc>
-        <w:tc>
-          <w:tcPr>
-            <w:tcW w:w="1656" w:type="dxa"/>
-            <w:vAlign w:val="top"/>
-          </w:tcPr>
-          <w:p>
-            <w:r>
-              <w:rPr>
-                <w:vertAlign w:val="baseline"/>
-              </w:rPr>
-              <w:t>0.</w:t>
-            </w:r>
-          </w:p>
-        </w:tc>
-        <w:tc>
-          <w:tcPr>
-            <w:tcW w:w="1892" w:type="dxa"/>
+            <w:tcW w:w="1764" w:type="dxa"/>
+            <w:vAlign w:val="top"/>
+          </w:tcPr>
+          <w:p>
+            <w:pPr>
+              <w:rPr>
+                <w:vertAlign w:val="baseline"/>
+              </w:rPr>
+            </w:pPr>
+            <w:r>
+              <w:rPr>
+                <w:vertAlign w:val="baseline"/>
+              </w:rPr>
+              <w:t>0.3512</w:t>
+            </w:r>
+          </w:p>
+        </w:tc>
+        <w:tc>
+          <w:tcPr>
+            <w:tcW w:w="1654" w:type="dxa"/>
+            <w:vAlign w:val="top"/>
+          </w:tcPr>
+          <w:p>
+            <w:r>
+              <w:rPr>
+                <w:vertAlign w:val="baseline"/>
+              </w:rPr>
+              <w:t>0.</w:t>
+            </w:r>
+            <w:r>
+              <w:rPr>
+                <w:vertAlign w:val="baseline"/>
+              </w:rPr>
+              <w:t>2440</w:t>
+            </w:r>
+          </w:p>
+        </w:tc>
+        <w:tc>
+          <w:tcPr>
+            <w:tcW w:w="1875" w:type="dxa"/>
             <w:vAlign w:val="top"/>
           </w:tcPr>
           <w:p>
@@ -1875,7 +1883,7 @@
         </w:tc>
         <w:tc>
           <w:tcPr>
-            <w:tcW w:w="1366" w:type="dxa"/>
+            <w:tcW w:w="1462" w:type="dxa"/>
             <w:vAlign w:val="top"/>
           </w:tcPr>
           <w:p>
@@ -1894,46 +1902,46 @@
         </w:tc>
         <w:tc>
           <w:tcPr>
-            <w:tcW w:w="1778" w:type="dxa"/>
-            <w:vAlign w:val="top"/>
-          </w:tcPr>
-          <w:p>
-            <w:pPr>
-              <w:rPr>
-                <w:vertAlign w:val="baseline"/>
-              </w:rPr>
-            </w:pPr>
-            <w:r>
-              <w:rPr>
-                <w:vertAlign w:val="baseline"/>
-              </w:rPr>
-              <w:t>0.</w:t>
-            </w:r>
-            <w:r>
-              <w:rPr>
-                <w:vertAlign w:val="baseline"/>
-              </w:rPr>
-              <w:t>7574</w:t>
-            </w:r>
-          </w:p>
-        </w:tc>
-        <w:tc>
-          <w:tcPr>
-            <w:tcW w:w="1656" w:type="dxa"/>
-            <w:vAlign w:val="top"/>
-          </w:tcPr>
-          <w:p>
-            <w:r>
-              <w:rPr>
-                <w:vertAlign w:val="baseline"/>
-              </w:rPr>
-              <w:t>0.</w:t>
-            </w:r>
-          </w:p>
-        </w:tc>
-        <w:tc>
-          <w:tcPr>
-            <w:tcW w:w="1892" w:type="dxa"/>
+            <w:tcW w:w="1764" w:type="dxa"/>
+            <w:vAlign w:val="top"/>
+          </w:tcPr>
+          <w:p>
+            <w:pPr>
+              <w:rPr>
+                <w:vertAlign w:val="baseline"/>
+              </w:rPr>
+            </w:pPr>
+            <w:r>
+              <w:rPr>
+                <w:vertAlign w:val="baseline"/>
+              </w:rPr>
+              <w:t>0.7574</w:t>
+            </w:r>
+          </w:p>
+        </w:tc>
+        <w:tc>
+          <w:tcPr>
+            <w:tcW w:w="1654" w:type="dxa"/>
+            <w:vAlign w:val="top"/>
+          </w:tcPr>
+          <w:p>
+            <w:r>
+              <w:rPr>
+                <w:vertAlign w:val="baseline"/>
+              </w:rPr>
+              <w:t>0.</w:t>
+            </w:r>
+            <w:r>
+              <w:rPr>
+                <w:vertAlign w:val="baseline"/>
+              </w:rPr>
+              <w:t>6591</w:t>
+            </w:r>
+          </w:p>
+        </w:tc>
+        <w:tc>
+          <w:tcPr>
+            <w:tcW w:w="1875" w:type="dxa"/>
             <w:vAlign w:val="top"/>
           </w:tcPr>
           <w:p>
@@ -2004,7 +2012,7 @@
         </w:tc>
         <w:tc>
           <w:tcPr>
-            <w:tcW w:w="1366" w:type="dxa"/>
+            <w:tcW w:w="1462" w:type="dxa"/>
             <w:vAlign w:val="top"/>
           </w:tcPr>
           <w:p>
@@ -2023,46 +2031,46 @@
         </w:tc>
         <w:tc>
           <w:tcPr>
-            <w:tcW w:w="1778" w:type="dxa"/>
-            <w:vAlign w:val="top"/>
-          </w:tcPr>
-          <w:p>
-            <w:pPr>
-              <w:rPr>
-                <w:vertAlign w:val="baseline"/>
-              </w:rPr>
-            </w:pPr>
-            <w:r>
-              <w:rPr>
-                <w:vertAlign w:val="baseline"/>
-              </w:rPr>
-              <w:t>0.</w:t>
-            </w:r>
-            <w:r>
-              <w:rPr>
-                <w:vertAlign w:val="baseline"/>
-              </w:rPr>
-              <w:t>7242</w:t>
-            </w:r>
-          </w:p>
-        </w:tc>
-        <w:tc>
-          <w:tcPr>
-            <w:tcW w:w="1656" w:type="dxa"/>
-            <w:vAlign w:val="top"/>
-          </w:tcPr>
-          <w:p>
-            <w:r>
-              <w:rPr>
-                <w:vertAlign w:val="baseline"/>
-              </w:rPr>
-              <w:t>0.</w:t>
-            </w:r>
-          </w:p>
-        </w:tc>
-        <w:tc>
-          <w:tcPr>
-            <w:tcW w:w="1892" w:type="dxa"/>
+            <w:tcW w:w="1764" w:type="dxa"/>
+            <w:vAlign w:val="top"/>
+          </w:tcPr>
+          <w:p>
+            <w:pPr>
+              <w:rPr>
+                <w:vertAlign w:val="baseline"/>
+              </w:rPr>
+            </w:pPr>
+            <w:r>
+              <w:rPr>
+                <w:vertAlign w:val="baseline"/>
+              </w:rPr>
+              <w:t>0.7242</w:t>
+            </w:r>
+          </w:p>
+        </w:tc>
+        <w:tc>
+          <w:tcPr>
+            <w:tcW w:w="1654" w:type="dxa"/>
+            <w:vAlign w:val="top"/>
+          </w:tcPr>
+          <w:p>
+            <w:r>
+              <w:rPr>
+                <w:vertAlign w:val="baseline"/>
+              </w:rPr>
+              <w:t>0.</w:t>
+            </w:r>
+            <w:r>
+              <w:rPr>
+                <w:vertAlign w:val="baseline"/>
+              </w:rPr>
+              <w:t>6553</w:t>
+            </w:r>
+          </w:p>
+        </w:tc>
+        <w:tc>
+          <w:tcPr>
+            <w:tcW w:w="1875" w:type="dxa"/>
             <w:vAlign w:val="top"/>
           </w:tcPr>
           <w:p>
@@ -2133,7 +2141,7 @@
         </w:tc>
         <w:tc>
           <w:tcPr>
-            <w:tcW w:w="1366" w:type="dxa"/>
+            <w:tcW w:w="1462" w:type="dxa"/>
             <w:vAlign w:val="top"/>
           </w:tcPr>
           <w:p>
@@ -2152,46 +2160,46 @@
         </w:tc>
         <w:tc>
           <w:tcPr>
-            <w:tcW w:w="1778" w:type="dxa"/>
-            <w:vAlign w:val="top"/>
-          </w:tcPr>
-          <w:p>
-            <w:pPr>
-              <w:rPr>
-                <w:vertAlign w:val="baseline"/>
-              </w:rPr>
-            </w:pPr>
-            <w:r>
-              <w:rPr>
-                <w:vertAlign w:val="baseline"/>
-              </w:rPr>
-              <w:t>0.</w:t>
-            </w:r>
-            <w:r>
-              <w:rPr>
-                <w:vertAlign w:val="baseline"/>
-              </w:rPr>
-              <w:t>7301</w:t>
-            </w:r>
-          </w:p>
-        </w:tc>
-        <w:tc>
-          <w:tcPr>
-            <w:tcW w:w="1656" w:type="dxa"/>
-            <w:vAlign w:val="top"/>
-          </w:tcPr>
-          <w:p>
-            <w:r>
-              <w:rPr>
-                <w:vertAlign w:val="baseline"/>
-              </w:rPr>
-              <w:t>0.</w:t>
-            </w:r>
-          </w:p>
-        </w:tc>
-        <w:tc>
-          <w:tcPr>
-            <w:tcW w:w="1892" w:type="dxa"/>
+            <w:tcW w:w="1764" w:type="dxa"/>
+            <w:vAlign w:val="top"/>
+          </w:tcPr>
+          <w:p>
+            <w:pPr>
+              <w:rPr>
+                <w:vertAlign w:val="baseline"/>
+              </w:rPr>
+            </w:pPr>
+            <w:r>
+              <w:rPr>
+                <w:vertAlign w:val="baseline"/>
+              </w:rPr>
+              <w:t>0.7301</w:t>
+            </w:r>
+          </w:p>
+        </w:tc>
+        <w:tc>
+          <w:tcPr>
+            <w:tcW w:w="1654" w:type="dxa"/>
+            <w:vAlign w:val="top"/>
+          </w:tcPr>
+          <w:p>
+            <w:r>
+              <w:rPr>
+                <w:vertAlign w:val="baseline"/>
+              </w:rPr>
+              <w:t>0.</w:t>
+            </w:r>
+            <w:r>
+              <w:rPr>
+                <w:vertAlign w:val="baseline"/>
+              </w:rPr>
+              <w:t>6638</w:t>
+            </w:r>
+          </w:p>
+        </w:tc>
+        <w:tc>
+          <w:tcPr>
+            <w:tcW w:w="1875" w:type="dxa"/>
             <w:vAlign w:val="top"/>
           </w:tcPr>
           <w:p>
@@ -2262,7 +2270,7 @@
         </w:tc>
         <w:tc>
           <w:tcPr>
-            <w:tcW w:w="1366" w:type="dxa"/>
+            <w:tcW w:w="1462" w:type="dxa"/>
             <w:vAlign w:val="top"/>
           </w:tcPr>
           <w:p>
@@ -2281,46 +2289,46 @@
         </w:tc>
         <w:tc>
           <w:tcPr>
-            <w:tcW w:w="1778" w:type="dxa"/>
-            <w:vAlign w:val="top"/>
-          </w:tcPr>
-          <w:p>
-            <w:pPr>
-              <w:rPr>
-                <w:vertAlign w:val="baseline"/>
-              </w:rPr>
-            </w:pPr>
-            <w:r>
-              <w:rPr>
-                <w:vertAlign w:val="baseline"/>
-              </w:rPr>
-              <w:t>0.</w:t>
-            </w:r>
-            <w:r>
-              <w:rPr>
-                <w:vertAlign w:val="baseline"/>
-              </w:rPr>
-              <w:t>7582</w:t>
-            </w:r>
-          </w:p>
-        </w:tc>
-        <w:tc>
-          <w:tcPr>
-            <w:tcW w:w="1656" w:type="dxa"/>
-            <w:vAlign w:val="top"/>
-          </w:tcPr>
-          <w:p>
-            <w:r>
-              <w:rPr>
-                <w:vertAlign w:val="baseline"/>
-              </w:rPr>
-              <w:t>0.</w:t>
-            </w:r>
-          </w:p>
-        </w:tc>
-        <w:tc>
-          <w:tcPr>
-            <w:tcW w:w="1892" w:type="dxa"/>
+            <w:tcW w:w="1764" w:type="dxa"/>
+            <w:vAlign w:val="top"/>
+          </w:tcPr>
+          <w:p>
+            <w:pPr>
+              <w:rPr>
+                <w:vertAlign w:val="baseline"/>
+              </w:rPr>
+            </w:pPr>
+            <w:r>
+              <w:rPr>
+                <w:vertAlign w:val="baseline"/>
+              </w:rPr>
+              <w:t>0.7582</w:t>
+            </w:r>
+          </w:p>
+        </w:tc>
+        <w:tc>
+          <w:tcPr>
+            <w:tcW w:w="1654" w:type="dxa"/>
+            <w:vAlign w:val="top"/>
+          </w:tcPr>
+          <w:p>
+            <w:r>
+              <w:rPr>
+                <w:vertAlign w:val="baseline"/>
+              </w:rPr>
+              <w:t>0.</w:t>
+            </w:r>
+            <w:r>
+              <w:rPr>
+                <w:vertAlign w:val="baseline"/>
+              </w:rPr>
+              <w:t>6598</w:t>
+            </w:r>
+          </w:p>
+        </w:tc>
+        <w:tc>
+          <w:tcPr>
+            <w:tcW w:w="1875" w:type="dxa"/>
             <w:vAlign w:val="top"/>
           </w:tcPr>
           <w:p>
@@ -2391,7 +2399,7 @@
         </w:tc>
         <w:tc>
           <w:tcPr>
-            <w:tcW w:w="1366" w:type="dxa"/>
+            <w:tcW w:w="1462" w:type="dxa"/>
             <w:vAlign w:val="top"/>
           </w:tcPr>
           <w:p>
@@ -2410,46 +2418,46 @@
         </w:tc>
         <w:tc>
           <w:tcPr>
-            <w:tcW w:w="1778" w:type="dxa"/>
-            <w:vAlign w:val="top"/>
-          </w:tcPr>
-          <w:p>
-            <w:pPr>
-              <w:rPr>
-                <w:vertAlign w:val="baseline"/>
-              </w:rPr>
-            </w:pPr>
-            <w:r>
-              <w:rPr>
-                <w:vertAlign w:val="baseline"/>
-              </w:rPr>
-              <w:t>0.</w:t>
-            </w:r>
-            <w:r>
-              <w:rPr>
-                <w:vertAlign w:val="baseline"/>
-              </w:rPr>
-              <w:t>7279</w:t>
-            </w:r>
-          </w:p>
-        </w:tc>
-        <w:tc>
-          <w:tcPr>
-            <w:tcW w:w="1656" w:type="dxa"/>
-            <w:vAlign w:val="top"/>
-          </w:tcPr>
-          <w:p>
-            <w:r>
-              <w:rPr>
-                <w:vertAlign w:val="baseline"/>
-              </w:rPr>
-              <w:t>0.</w:t>
-            </w:r>
-          </w:p>
-        </w:tc>
-        <w:tc>
-          <w:tcPr>
-            <w:tcW w:w="1892" w:type="dxa"/>
+            <w:tcW w:w="1764" w:type="dxa"/>
+            <w:vAlign w:val="top"/>
+          </w:tcPr>
+          <w:p>
+            <w:pPr>
+              <w:rPr>
+                <w:vertAlign w:val="baseline"/>
+              </w:rPr>
+            </w:pPr>
+            <w:r>
+              <w:rPr>
+                <w:vertAlign w:val="baseline"/>
+              </w:rPr>
+              <w:t>0.7279</w:t>
+            </w:r>
+          </w:p>
+        </w:tc>
+        <w:tc>
+          <w:tcPr>
+            <w:tcW w:w="1654" w:type="dxa"/>
+            <w:vAlign w:val="top"/>
+          </w:tcPr>
+          <w:p>
+            <w:r>
+              <w:rPr>
+                <w:vertAlign w:val="baseline"/>
+              </w:rPr>
+              <w:t>0.</w:t>
+            </w:r>
+            <w:r>
+              <w:rPr>
+                <w:vertAlign w:val="baseline"/>
+              </w:rPr>
+              <w:t>7173</w:t>
+            </w:r>
+          </w:p>
+        </w:tc>
+        <w:tc>
+          <w:tcPr>
+            <w:tcW w:w="1875" w:type="dxa"/>
             <w:vAlign w:val="top"/>
           </w:tcPr>
           <w:p>
@@ -2520,7 +2528,7 @@
         </w:tc>
         <w:tc>
           <w:tcPr>
-            <w:tcW w:w="1366" w:type="dxa"/>
+            <w:tcW w:w="1462" w:type="dxa"/>
             <w:vAlign w:val="top"/>
           </w:tcPr>
           <w:p>
@@ -2539,46 +2547,46 @@
         </w:tc>
         <w:tc>
           <w:tcPr>
-            <w:tcW w:w="1778" w:type="dxa"/>
-            <w:vAlign w:val="top"/>
-          </w:tcPr>
-          <w:p>
-            <w:pPr>
-              <w:rPr>
-                <w:vertAlign w:val="baseline"/>
-              </w:rPr>
-            </w:pPr>
-            <w:r>
-              <w:rPr>
-                <w:vertAlign w:val="baseline"/>
-              </w:rPr>
-              <w:t>0.</w:t>
-            </w:r>
-            <w:r>
-              <w:rPr>
-                <w:vertAlign w:val="baseline"/>
-              </w:rPr>
-              <w:t>5756</w:t>
-            </w:r>
-          </w:p>
-        </w:tc>
-        <w:tc>
-          <w:tcPr>
-            <w:tcW w:w="1656" w:type="dxa"/>
-            <w:vAlign w:val="top"/>
-          </w:tcPr>
-          <w:p>
-            <w:r>
-              <w:rPr>
-                <w:vertAlign w:val="baseline"/>
-              </w:rPr>
-              <w:t>0.</w:t>
-            </w:r>
-          </w:p>
-        </w:tc>
-        <w:tc>
-          <w:tcPr>
-            <w:tcW w:w="1892" w:type="dxa"/>
+            <w:tcW w:w="1764" w:type="dxa"/>
+            <w:vAlign w:val="top"/>
+          </w:tcPr>
+          <w:p>
+            <w:pPr>
+              <w:rPr>
+                <w:vertAlign w:val="baseline"/>
+              </w:rPr>
+            </w:pPr>
+            <w:r>
+              <w:rPr>
+                <w:vertAlign w:val="baseline"/>
+              </w:rPr>
+              <w:t>0.5756</w:t>
+            </w:r>
+          </w:p>
+        </w:tc>
+        <w:tc>
+          <w:tcPr>
+            <w:tcW w:w="1654" w:type="dxa"/>
+            <w:vAlign w:val="top"/>
+          </w:tcPr>
+          <w:p>
+            <w:r>
+              <w:rPr>
+                <w:vertAlign w:val="baseline"/>
+              </w:rPr>
+              <w:t>0.</w:t>
+            </w:r>
+            <w:r>
+              <w:rPr>
+                <w:vertAlign w:val="baseline"/>
+              </w:rPr>
+              <w:t>5345</w:t>
+            </w:r>
+          </w:p>
+        </w:tc>
+        <w:tc>
+          <w:tcPr>
+            <w:tcW w:w="1875" w:type="dxa"/>
             <w:vAlign w:val="top"/>
           </w:tcPr>
           <w:p>
@@ -2649,7 +2657,7 @@
         </w:tc>
         <w:tc>
           <w:tcPr>
-            <w:tcW w:w="1366" w:type="dxa"/>
+            <w:tcW w:w="1462" w:type="dxa"/>
             <w:vAlign w:val="top"/>
           </w:tcPr>
           <w:p>
@@ -2668,46 +2676,46 @@
         </w:tc>
         <w:tc>
           <w:tcPr>
-            <w:tcW w:w="1778" w:type="dxa"/>
-            <w:vAlign w:val="top"/>
-          </w:tcPr>
-          <w:p>
-            <w:pPr>
-              <w:rPr>
-                <w:vertAlign w:val="baseline"/>
-              </w:rPr>
-            </w:pPr>
-            <w:r>
-              <w:rPr>
-                <w:vertAlign w:val="baseline"/>
-              </w:rPr>
-              <w:t>0.</w:t>
-            </w:r>
-            <w:r>
-              <w:rPr>
-                <w:vertAlign w:val="baseline"/>
-              </w:rPr>
-              <w:t>2850</w:t>
-            </w:r>
-          </w:p>
-        </w:tc>
-        <w:tc>
-          <w:tcPr>
-            <w:tcW w:w="1656" w:type="dxa"/>
-            <w:vAlign w:val="top"/>
-          </w:tcPr>
-          <w:p>
-            <w:r>
-              <w:rPr>
-                <w:vertAlign w:val="baseline"/>
-              </w:rPr>
-              <w:t>0.</w:t>
-            </w:r>
-          </w:p>
-        </w:tc>
-        <w:tc>
-          <w:tcPr>
-            <w:tcW w:w="1892" w:type="dxa"/>
+            <w:tcW w:w="1764" w:type="dxa"/>
+            <w:vAlign w:val="top"/>
+          </w:tcPr>
+          <w:p>
+            <w:pPr>
+              <w:rPr>
+                <w:vertAlign w:val="baseline"/>
+              </w:rPr>
+            </w:pPr>
+            <w:r>
+              <w:rPr>
+                <w:vertAlign w:val="baseline"/>
+              </w:rPr>
+              <w:t>0.2850</w:t>
+            </w:r>
+          </w:p>
+        </w:tc>
+        <w:tc>
+          <w:tcPr>
+            <w:tcW w:w="1654" w:type="dxa"/>
+            <w:vAlign w:val="top"/>
+          </w:tcPr>
+          <w:p>
+            <w:r>
+              <w:rPr>
+                <w:vertAlign w:val="baseline"/>
+              </w:rPr>
+              <w:t>0.</w:t>
+            </w:r>
+            <w:r>
+              <w:rPr>
+                <w:vertAlign w:val="baseline"/>
+              </w:rPr>
+              <w:t>5185</w:t>
+            </w:r>
+          </w:p>
+        </w:tc>
+        <w:tc>
+          <w:tcPr>
+            <w:tcW w:w="1875" w:type="dxa"/>
             <w:vAlign w:val="top"/>
           </w:tcPr>
           <w:p>
@@ -2778,7 +2786,7 @@
         </w:tc>
         <w:tc>
           <w:tcPr>
-            <w:tcW w:w="1366" w:type="dxa"/>
+            <w:tcW w:w="1462" w:type="dxa"/>
             <w:vAlign w:val="top"/>
           </w:tcPr>
           <w:p>
@@ -2797,46 +2805,46 @@
         </w:tc>
         <w:tc>
           <w:tcPr>
-            <w:tcW w:w="1778" w:type="dxa"/>
-            <w:vAlign w:val="top"/>
-          </w:tcPr>
-          <w:p>
-            <w:pPr>
-              <w:rPr>
-                <w:vertAlign w:val="baseline"/>
-              </w:rPr>
-            </w:pPr>
-            <w:r>
-              <w:rPr>
-                <w:vertAlign w:val="baseline"/>
-              </w:rPr>
-              <w:t>0.</w:t>
-            </w:r>
-            <w:r>
-              <w:rPr>
-                <w:vertAlign w:val="baseline"/>
-              </w:rPr>
-              <w:t>1632</w:t>
-            </w:r>
-          </w:p>
-        </w:tc>
-        <w:tc>
-          <w:tcPr>
-            <w:tcW w:w="1656" w:type="dxa"/>
-            <w:vAlign w:val="top"/>
-          </w:tcPr>
-          <w:p>
-            <w:r>
-              <w:rPr>
-                <w:vertAlign w:val="baseline"/>
-              </w:rPr>
-              <w:t>0.</w:t>
-            </w:r>
-          </w:p>
-        </w:tc>
-        <w:tc>
-          <w:tcPr>
-            <w:tcW w:w="1892" w:type="dxa"/>
+            <w:tcW w:w="1764" w:type="dxa"/>
+            <w:vAlign w:val="top"/>
+          </w:tcPr>
+          <w:p>
+            <w:pPr>
+              <w:rPr>
+                <w:vertAlign w:val="baseline"/>
+              </w:rPr>
+            </w:pPr>
+            <w:r>
+              <w:rPr>
+                <w:vertAlign w:val="baseline"/>
+              </w:rPr>
+              <w:t>0.1632</w:t>
+            </w:r>
+          </w:p>
+        </w:tc>
+        <w:tc>
+          <w:tcPr>
+            <w:tcW w:w="1654" w:type="dxa"/>
+            <w:vAlign w:val="top"/>
+          </w:tcPr>
+          <w:p>
+            <w:r>
+              <w:rPr>
+                <w:vertAlign w:val="baseline"/>
+              </w:rPr>
+              <w:t>0.</w:t>
+            </w:r>
+            <w:r>
+              <w:rPr>
+                <w:vertAlign w:val="baseline"/>
+              </w:rPr>
+              <w:t>0494</w:t>
+            </w:r>
+          </w:p>
+        </w:tc>
+        <w:tc>
+          <w:tcPr>
+            <w:tcW w:w="1875" w:type="dxa"/>
             <w:vAlign w:val="top"/>
           </w:tcPr>
           <w:p>
@@ -2907,7 +2915,7 @@
         </w:tc>
         <w:tc>
           <w:tcPr>
-            <w:tcW w:w="1366" w:type="dxa"/>
+            <w:tcW w:w="1462" w:type="dxa"/>
             <w:vAlign w:val="top"/>
           </w:tcPr>
           <w:p>
@@ -2926,46 +2934,46 @@
         </w:tc>
         <w:tc>
           <w:tcPr>
-            <w:tcW w:w="1778" w:type="dxa"/>
-            <w:vAlign w:val="top"/>
-          </w:tcPr>
-          <w:p>
-            <w:pPr>
-              <w:rPr>
-                <w:vertAlign w:val="baseline"/>
-              </w:rPr>
-            </w:pPr>
-            <w:r>
-              <w:rPr>
-                <w:vertAlign w:val="baseline"/>
-              </w:rPr>
-              <w:t>0.</w:t>
-            </w:r>
-            <w:r>
-              <w:rPr>
-                <w:vertAlign w:val="baseline"/>
-              </w:rPr>
-              <w:t>1989</w:t>
-            </w:r>
-          </w:p>
-        </w:tc>
-        <w:tc>
-          <w:tcPr>
-            <w:tcW w:w="1656" w:type="dxa"/>
-            <w:vAlign w:val="top"/>
-          </w:tcPr>
-          <w:p>
-            <w:r>
-              <w:rPr>
-                <w:vertAlign w:val="baseline"/>
-              </w:rPr>
-              <w:t>0.</w:t>
-            </w:r>
-          </w:p>
-        </w:tc>
-        <w:tc>
-          <w:tcPr>
-            <w:tcW w:w="1892" w:type="dxa"/>
+            <w:tcW w:w="1764" w:type="dxa"/>
+            <w:vAlign w:val="top"/>
+          </w:tcPr>
+          <w:p>
+            <w:pPr>
+              <w:rPr>
+                <w:vertAlign w:val="baseline"/>
+              </w:rPr>
+            </w:pPr>
+            <w:r>
+              <w:rPr>
+                <w:vertAlign w:val="baseline"/>
+              </w:rPr>
+              <w:t>0.1989</w:t>
+            </w:r>
+          </w:p>
+        </w:tc>
+        <w:tc>
+          <w:tcPr>
+            <w:tcW w:w="1654" w:type="dxa"/>
+            <w:vAlign w:val="top"/>
+          </w:tcPr>
+          <w:p>
+            <w:r>
+              <w:rPr>
+                <w:vertAlign w:val="baseline"/>
+              </w:rPr>
+              <w:t>0.</w:t>
+            </w:r>
+            <w:r>
+              <w:rPr>
+                <w:vertAlign w:val="baseline"/>
+              </w:rPr>
+              <w:t>3846</w:t>
+            </w:r>
+          </w:p>
+        </w:tc>
+        <w:tc>
+          <w:tcPr>
+            <w:tcW w:w="1875" w:type="dxa"/>
             <w:vAlign w:val="top"/>
           </w:tcPr>
           <w:p>
@@ -3036,7 +3044,7 @@
         </w:tc>
         <w:tc>
           <w:tcPr>
-            <w:tcW w:w="1366" w:type="dxa"/>
+            <w:tcW w:w="1462" w:type="dxa"/>
             <w:vAlign w:val="top"/>
           </w:tcPr>
           <w:p>
@@ -3055,15 +3063,29 @@
         </w:tc>
         <w:tc>
           <w:tcPr>
-            <w:tcW w:w="1778" w:type="dxa"/>
-            <w:vAlign w:val="top"/>
-          </w:tcPr>
-          <w:p>
-            <w:pPr>
-              <w:rPr>
-                <w:vertAlign w:val="baseline"/>
-              </w:rPr>
-            </w:pPr>
+            <w:tcW w:w="1764" w:type="dxa"/>
+            <w:vAlign w:val="top"/>
+          </w:tcPr>
+          <w:p>
+            <w:pPr>
+              <w:rPr>
+                <w:vertAlign w:val="baseline"/>
+              </w:rPr>
+            </w:pPr>
+            <w:r>
+              <w:rPr>
+                <w:vertAlign w:val="baseline"/>
+              </w:rPr>
+              <w:t>0.6680</w:t>
+            </w:r>
+          </w:p>
+        </w:tc>
+        <w:tc>
+          <w:tcPr>
+            <w:tcW w:w="1654" w:type="dxa"/>
+            <w:vAlign w:val="top"/>
+          </w:tcPr>
+          <w:p>
             <w:r>
               <w:rPr>
                 <w:vertAlign w:val="baseline"/>
@@ -3080,21 +3102,7 @@
         </w:tc>
         <w:tc>
           <w:tcPr>
-            <w:tcW w:w="1656" w:type="dxa"/>
-            <w:vAlign w:val="top"/>
-          </w:tcPr>
-          <w:p>
-            <w:r>
-              <w:rPr>
-                <w:vertAlign w:val="baseline"/>
-              </w:rPr>
-              <w:t>0.</w:t>
-            </w:r>
-          </w:p>
-        </w:tc>
-        <w:tc>
-          <w:tcPr>
-            <w:tcW w:w="1892" w:type="dxa"/>
+            <w:tcW w:w="1875" w:type="dxa"/>
             <w:vAlign w:val="top"/>
           </w:tcPr>
           <w:p>
@@ -3165,7 +3173,7 @@
         </w:tc>
         <w:tc>
           <w:tcPr>
-            <w:tcW w:w="1366" w:type="dxa"/>
+            <w:tcW w:w="1462" w:type="dxa"/>
             <w:vAlign w:val="top"/>
           </w:tcPr>
           <w:p>
@@ -3184,15 +3192,29 @@
         </w:tc>
         <w:tc>
           <w:tcPr>
-            <w:tcW w:w="1778" w:type="dxa"/>
-            <w:vAlign w:val="top"/>
-          </w:tcPr>
-          <w:p>
-            <w:pPr>
-              <w:rPr>
-                <w:vertAlign w:val="baseline"/>
-              </w:rPr>
-            </w:pPr>
+            <w:tcW w:w="1764" w:type="dxa"/>
+            <w:vAlign w:val="top"/>
+          </w:tcPr>
+          <w:p>
+            <w:pPr>
+              <w:rPr>
+                <w:vertAlign w:val="baseline"/>
+              </w:rPr>
+            </w:pPr>
+            <w:r>
+              <w:rPr>
+                <w:vertAlign w:val="baseline"/>
+              </w:rPr>
+              <w:t>0.2549</w:t>
+            </w:r>
+          </w:p>
+        </w:tc>
+        <w:tc>
+          <w:tcPr>
+            <w:tcW w:w="1654" w:type="dxa"/>
+            <w:vAlign w:val="top"/>
+          </w:tcPr>
+          <w:p>
             <w:r>
               <w:rPr>
                 <w:vertAlign w:val="baseline"/>
@@ -3209,21 +3231,7 @@
         </w:tc>
         <w:tc>
           <w:tcPr>
-            <w:tcW w:w="1656" w:type="dxa"/>
-            <w:vAlign w:val="top"/>
-          </w:tcPr>
-          <w:p>
-            <w:r>
-              <w:rPr>
-                <w:vertAlign w:val="baseline"/>
-              </w:rPr>
-              <w:t>0.</w:t>
-            </w:r>
-          </w:p>
-        </w:tc>
-        <w:tc>
-          <w:tcPr>
-            <w:tcW w:w="1892" w:type="dxa"/>
+            <w:tcW w:w="1875" w:type="dxa"/>
             <w:vAlign w:val="top"/>
           </w:tcPr>
           <w:p>
@@ -3294,7 +3302,7 @@
         </w:tc>
         <w:tc>
           <w:tcPr>
-            <w:tcW w:w="1366" w:type="dxa"/>
+            <w:tcW w:w="1462" w:type="dxa"/>
             <w:vAlign w:val="top"/>
           </w:tcPr>
           <w:p>
@@ -3313,46 +3321,46 @@
         </w:tc>
         <w:tc>
           <w:tcPr>
-            <w:tcW w:w="1778" w:type="dxa"/>
-            <w:vAlign w:val="top"/>
-          </w:tcPr>
-          <w:p>
-            <w:pPr>
-              <w:rPr>
-                <w:vertAlign w:val="baseline"/>
-              </w:rPr>
-            </w:pPr>
-            <w:r>
-              <w:rPr>
-                <w:vertAlign w:val="baseline"/>
-              </w:rPr>
-              <w:t>0.</w:t>
-            </w:r>
-            <w:r>
-              <w:rPr>
-                <w:vertAlign w:val="baseline"/>
-              </w:rPr>
-              <w:t>6725</w:t>
-            </w:r>
-          </w:p>
-        </w:tc>
-        <w:tc>
-          <w:tcPr>
-            <w:tcW w:w="1656" w:type="dxa"/>
-            <w:vAlign w:val="top"/>
-          </w:tcPr>
-          <w:p>
-            <w:r>
-              <w:rPr>
-                <w:vertAlign w:val="baseline"/>
-              </w:rPr>
-              <w:t>0.</w:t>
-            </w:r>
-          </w:p>
-        </w:tc>
-        <w:tc>
-          <w:tcPr>
-            <w:tcW w:w="1892" w:type="dxa"/>
+            <w:tcW w:w="1764" w:type="dxa"/>
+            <w:vAlign w:val="top"/>
+          </w:tcPr>
+          <w:p>
+            <w:pPr>
+              <w:rPr>
+                <w:vertAlign w:val="baseline"/>
+              </w:rPr>
+            </w:pPr>
+            <w:r>
+              <w:rPr>
+                <w:vertAlign w:val="baseline"/>
+              </w:rPr>
+              <w:t>0.6725</w:t>
+            </w:r>
+          </w:p>
+        </w:tc>
+        <w:tc>
+          <w:tcPr>
+            <w:tcW w:w="1654" w:type="dxa"/>
+            <w:vAlign w:val="top"/>
+          </w:tcPr>
+          <w:p>
+            <w:r>
+              <w:rPr>
+                <w:vertAlign w:val="baseline"/>
+              </w:rPr>
+              <w:t>0.</w:t>
+            </w:r>
+            <w:r>
+              <w:rPr>
+                <w:vertAlign w:val="baseline"/>
+              </w:rPr>
+              <w:t>5609</w:t>
+            </w:r>
+          </w:p>
+        </w:tc>
+        <w:tc>
+          <w:tcPr>
+            <w:tcW w:w="1875" w:type="dxa"/>
             <w:vAlign w:val="top"/>
           </w:tcPr>
           <w:p>
@@ -3423,7 +3431,7 @@
         </w:tc>
         <w:tc>
           <w:tcPr>
-            <w:tcW w:w="1366" w:type="dxa"/>
+            <w:tcW w:w="1462" w:type="dxa"/>
             <w:vAlign w:val="top"/>
           </w:tcPr>
           <w:p>
@@ -3442,48 +3450,46 @@
         </w:tc>
         <w:tc>
           <w:tcPr>
-            <w:tcW w:w="1778" w:type="dxa"/>
-            <w:vAlign w:val="top"/>
-          </w:tcPr>
-          <w:p>
-            <w:pPr>
-              <w:rPr>
-                <w:vertAlign w:val="baseline"/>
-              </w:rPr>
-            </w:pPr>
-            <w:r>
-              <w:rPr>
-                <w:vertAlign w:val="baseline"/>
-              </w:rPr>
-              <w:t>0.</w:t>
-            </w:r>
-            <w:r>
-              <w:rPr>
-                <w:vertAlign w:val="baseline"/>
-              </w:rPr>
-              <w:t>5001</w:t>
-            </w:r>
-            <w:bookmarkStart w:id="0" w:name="_GoBack"/>
-            <w:bookmarkEnd w:id="0"/>
-          </w:p>
-        </w:tc>
-        <w:tc>
-          <w:tcPr>
-            <w:tcW w:w="1656" w:type="dxa"/>
-            <w:vAlign w:val="top"/>
-          </w:tcPr>
-          <w:p>
-            <w:r>
-              <w:rPr>
-                <w:vertAlign w:val="baseline"/>
-              </w:rPr>
-              <w:t>0.</w:t>
-            </w:r>
-          </w:p>
-        </w:tc>
-        <w:tc>
-          <w:tcPr>
-            <w:tcW w:w="1892" w:type="dxa"/>
+            <w:tcW w:w="1764" w:type="dxa"/>
+            <w:vAlign w:val="top"/>
+          </w:tcPr>
+          <w:p>
+            <w:pPr>
+              <w:rPr>
+                <w:vertAlign w:val="baseline"/>
+              </w:rPr>
+            </w:pPr>
+            <w:r>
+              <w:rPr>
+                <w:vertAlign w:val="baseline"/>
+              </w:rPr>
+              <w:t>0.5001</w:t>
+            </w:r>
+          </w:p>
+        </w:tc>
+        <w:tc>
+          <w:tcPr>
+            <w:tcW w:w="1654" w:type="dxa"/>
+            <w:vAlign w:val="top"/>
+          </w:tcPr>
+          <w:p>
+            <w:r>
+              <w:rPr>
+                <w:vertAlign w:val="baseline"/>
+              </w:rPr>
+              <w:t>0.</w:t>
+            </w:r>
+            <w:r>
+              <w:rPr>
+                <w:vertAlign w:val="baseline"/>
+              </w:rPr>
+              <w:t>5473</w:t>
+            </w:r>
+          </w:p>
+        </w:tc>
+        <w:tc>
+          <w:tcPr>
+            <w:tcW w:w="1875" w:type="dxa"/>
             <w:vAlign w:val="top"/>
           </w:tcPr>
           <w:p>
@@ -3671,7 +3677,7 @@
     <w:lsdException w:unhideWhenUsed="0" w:uiPriority="0" w:semiHidden="0" w:name="Table Web 2"/>
     <w:lsdException w:unhideWhenUsed="0" w:uiPriority="0" w:semiHidden="0" w:name="Table Web 3"/>
     <w:lsdException w:unhideWhenUsed="0" w:uiPriority="0" w:semiHidden="0" w:name="Balloon Text"/>
-    <w:lsdException w:unhideWhenUsed="0" w:uiPriority="0" w:semiHidden="0" w:name="Table Grid"/>
+    <w:lsdException w:qFormat="1" w:unhideWhenUsed="0" w:uiPriority="0" w:semiHidden="0" w:name="Table Grid"/>
     <w:lsdException w:unhideWhenUsed="0" w:uiPriority="0" w:semiHidden="0" w:name="Table Theme"/>
     <w:lsdException w:unhideWhenUsed="0" w:uiPriority="60" w:semiHidden="0" w:name="Light Shading"/>
     <w:lsdException w:unhideWhenUsed="0" w:uiPriority="61" w:semiHidden="0" w:name="Light List"/>
@@ -3812,6 +3818,7 @@
   <w:style w:type="table" w:styleId="4">
     <w:name w:val="Table Grid"/>
     <w:basedOn w:val="3"/>
+    <w:qFormat/>
     <w:uiPriority w:val="0"/>
     <w:pPr>
       <w:widowControl w:val="0"/>

</xml_diff>

<commit_message>
Update RPCA Superpixel test results
Update RPCA Superpixel test results
</commit_message>
<xml_diff>
--- a/Accuray.docx
+++ b/Accuray.docx
@@ -142,13 +142,7 @@
               <w:rPr>
                 <w:vertAlign w:val="baseline"/>
               </w:rPr>
-              <w:t>RPCA</w:t>
-            </w:r>
-            <w:r>
-              <w:rPr>
-                <w:vertAlign w:val="baseline"/>
-              </w:rPr>
-              <w:t xml:space="preserve"> Angle</w:t>
+              <w:t>RPCA Angle</w:t>
             </w:r>
           </w:p>
         </w:tc>
@@ -379,35 +373,33 @@
               <w:rPr>
                 <w:vertAlign w:val="baseline"/>
               </w:rPr>
+              <w:t>0.2358</w:t>
+            </w:r>
+          </w:p>
+        </w:tc>
+        <w:tc>
+          <w:tcPr>
+            <w:tcW w:w="1875" w:type="dxa"/>
+            <w:vAlign w:val="top"/>
+          </w:tcPr>
+          <w:p>
+            <w:pPr>
+              <w:rPr>
+                <w:vertAlign w:val="baseline"/>
+              </w:rPr>
+            </w:pPr>
+            <w:r>
+              <w:rPr>
+                <w:vertAlign w:val="baseline"/>
+              </w:rPr>
               <w:t>0.</w:t>
             </w:r>
             <w:r>
               <w:rPr>
                 <w:vertAlign w:val="baseline"/>
               </w:rPr>
-              <w:t>2358</w:t>
-            </w:r>
-          </w:p>
-        </w:tc>
-        <w:tc>
-          <w:tcPr>
-            <w:tcW w:w="1875" w:type="dxa"/>
-            <w:vAlign w:val="top"/>
-          </w:tcPr>
-          <w:p>
-            <w:pPr>
-              <w:rPr>
-                <w:vertAlign w:val="baseline"/>
-              </w:rPr>
-            </w:pPr>
-            <w:r>
-              <w:rPr>
-                <w:vertAlign w:val="baseline"/>
-              </w:rPr>
-              <w:t>0.</w:t>
-            </w:r>
-            <w:bookmarkStart w:id="0" w:name="_GoBack"/>
-            <w:bookmarkEnd w:id="0"/>
+              <w:t>2273</w:t>
+            </w:r>
           </w:p>
         </w:tc>
       </w:tr>
@@ -510,32 +502,32 @@
               <w:rPr>
                 <w:vertAlign w:val="baseline"/>
               </w:rPr>
+              <w:t>0.3964</w:t>
+            </w:r>
+          </w:p>
+        </w:tc>
+        <w:tc>
+          <w:tcPr>
+            <w:tcW w:w="1875" w:type="dxa"/>
+            <w:vAlign w:val="top"/>
+          </w:tcPr>
+          <w:p>
+            <w:pPr>
+              <w:rPr>
+                <w:vertAlign w:val="baseline"/>
+              </w:rPr>
+            </w:pPr>
+            <w:r>
+              <w:rPr>
+                <w:vertAlign w:val="baseline"/>
+              </w:rPr>
               <w:t>0.</w:t>
             </w:r>
             <w:r>
               <w:rPr>
                 <w:vertAlign w:val="baseline"/>
               </w:rPr>
-              <w:t>3964</w:t>
-            </w:r>
-          </w:p>
-        </w:tc>
-        <w:tc>
-          <w:tcPr>
-            <w:tcW w:w="1875" w:type="dxa"/>
-            <w:vAlign w:val="top"/>
-          </w:tcPr>
-          <w:p>
-            <w:pPr>
-              <w:rPr>
-                <w:vertAlign w:val="baseline"/>
-              </w:rPr>
-            </w:pPr>
-            <w:r>
-              <w:rPr>
-                <w:vertAlign w:val="baseline"/>
-              </w:rPr>
-              <w:t>0.</w:t>
+              <w:t>5244</w:t>
             </w:r>
           </w:p>
         </w:tc>
@@ -639,32 +631,32 @@
               <w:rPr>
                 <w:vertAlign w:val="baseline"/>
               </w:rPr>
+              <w:t>0.6349</w:t>
+            </w:r>
+          </w:p>
+        </w:tc>
+        <w:tc>
+          <w:tcPr>
+            <w:tcW w:w="1875" w:type="dxa"/>
+            <w:vAlign w:val="top"/>
+          </w:tcPr>
+          <w:p>
+            <w:pPr>
+              <w:rPr>
+                <w:vertAlign w:val="baseline"/>
+              </w:rPr>
+            </w:pPr>
+            <w:r>
+              <w:rPr>
+                <w:vertAlign w:val="baseline"/>
+              </w:rPr>
               <w:t>0.</w:t>
             </w:r>
             <w:r>
               <w:rPr>
                 <w:vertAlign w:val="baseline"/>
               </w:rPr>
-              <w:t>6349</w:t>
-            </w:r>
-          </w:p>
-        </w:tc>
-        <w:tc>
-          <w:tcPr>
-            <w:tcW w:w="1875" w:type="dxa"/>
-            <w:vAlign w:val="top"/>
-          </w:tcPr>
-          <w:p>
-            <w:pPr>
-              <w:rPr>
-                <w:vertAlign w:val="baseline"/>
-              </w:rPr>
-            </w:pPr>
-            <w:r>
-              <w:rPr>
-                <w:vertAlign w:val="baseline"/>
-              </w:rPr>
-              <w:t>0.</w:t>
+              <w:t>8218</w:t>
             </w:r>
           </w:p>
         </w:tc>
@@ -768,32 +760,32 @@
               <w:rPr>
                 <w:vertAlign w:val="baseline"/>
               </w:rPr>
+              <w:t>0.7543</w:t>
+            </w:r>
+          </w:p>
+        </w:tc>
+        <w:tc>
+          <w:tcPr>
+            <w:tcW w:w="1875" w:type="dxa"/>
+            <w:vAlign w:val="top"/>
+          </w:tcPr>
+          <w:p>
+            <w:pPr>
+              <w:rPr>
+                <w:vertAlign w:val="baseline"/>
+              </w:rPr>
+            </w:pPr>
+            <w:r>
+              <w:rPr>
+                <w:vertAlign w:val="baseline"/>
+              </w:rPr>
               <w:t>0.</w:t>
             </w:r>
             <w:r>
               <w:rPr>
                 <w:vertAlign w:val="baseline"/>
               </w:rPr>
-              <w:t>7543</w:t>
-            </w:r>
-          </w:p>
-        </w:tc>
-        <w:tc>
-          <w:tcPr>
-            <w:tcW w:w="1875" w:type="dxa"/>
-            <w:vAlign w:val="top"/>
-          </w:tcPr>
-          <w:p>
-            <w:pPr>
-              <w:rPr>
-                <w:vertAlign w:val="baseline"/>
-              </w:rPr>
-            </w:pPr>
-            <w:r>
-              <w:rPr>
-                <w:vertAlign w:val="baseline"/>
-              </w:rPr>
-              <w:t>0.</w:t>
+              <w:t>9228</w:t>
             </w:r>
           </w:p>
         </w:tc>
@@ -897,32 +889,32 @@
               <w:rPr>
                 <w:vertAlign w:val="baseline"/>
               </w:rPr>
+              <w:t>0.5928</w:t>
+            </w:r>
+          </w:p>
+        </w:tc>
+        <w:tc>
+          <w:tcPr>
+            <w:tcW w:w="1875" w:type="dxa"/>
+            <w:vAlign w:val="top"/>
+          </w:tcPr>
+          <w:p>
+            <w:pPr>
+              <w:rPr>
+                <w:vertAlign w:val="baseline"/>
+              </w:rPr>
+            </w:pPr>
+            <w:r>
+              <w:rPr>
+                <w:vertAlign w:val="baseline"/>
+              </w:rPr>
               <w:t>0.</w:t>
             </w:r>
             <w:r>
               <w:rPr>
                 <w:vertAlign w:val="baseline"/>
               </w:rPr>
-              <w:t>5928</w:t>
-            </w:r>
-          </w:p>
-        </w:tc>
-        <w:tc>
-          <w:tcPr>
-            <w:tcW w:w="1875" w:type="dxa"/>
-            <w:vAlign w:val="top"/>
-          </w:tcPr>
-          <w:p>
-            <w:pPr>
-              <w:rPr>
-                <w:vertAlign w:val="baseline"/>
-              </w:rPr>
-            </w:pPr>
-            <w:r>
-              <w:rPr>
-                <w:vertAlign w:val="baseline"/>
-              </w:rPr>
-              <w:t>0.</w:t>
+              <w:t>7425</w:t>
             </w:r>
           </w:p>
         </w:tc>
@@ -1026,32 +1018,32 @@
               <w:rPr>
                 <w:vertAlign w:val="baseline"/>
               </w:rPr>
+              <w:t>0.7022</w:t>
+            </w:r>
+          </w:p>
+        </w:tc>
+        <w:tc>
+          <w:tcPr>
+            <w:tcW w:w="1875" w:type="dxa"/>
+            <w:vAlign w:val="top"/>
+          </w:tcPr>
+          <w:p>
+            <w:pPr>
+              <w:rPr>
+                <w:vertAlign w:val="baseline"/>
+              </w:rPr>
+            </w:pPr>
+            <w:r>
+              <w:rPr>
+                <w:vertAlign w:val="baseline"/>
+              </w:rPr>
               <w:t>0.</w:t>
             </w:r>
             <w:r>
               <w:rPr>
                 <w:vertAlign w:val="baseline"/>
               </w:rPr>
-              <w:t>7022</w:t>
-            </w:r>
-          </w:p>
-        </w:tc>
-        <w:tc>
-          <w:tcPr>
-            <w:tcW w:w="1875" w:type="dxa"/>
-            <w:vAlign w:val="top"/>
-          </w:tcPr>
-          <w:p>
-            <w:pPr>
-              <w:rPr>
-                <w:vertAlign w:val="baseline"/>
-              </w:rPr>
-            </w:pPr>
-            <w:r>
-              <w:rPr>
-                <w:vertAlign w:val="baseline"/>
-              </w:rPr>
-              <w:t>0.</w:t>
+              <w:t>7426</w:t>
             </w:r>
           </w:p>
         </w:tc>
@@ -1155,32 +1147,32 @@
               <w:rPr>
                 <w:vertAlign w:val="baseline"/>
               </w:rPr>
+              <w:t>0.4849</w:t>
+            </w:r>
+          </w:p>
+        </w:tc>
+        <w:tc>
+          <w:tcPr>
+            <w:tcW w:w="1875" w:type="dxa"/>
+            <w:vAlign w:val="top"/>
+          </w:tcPr>
+          <w:p>
+            <w:pPr>
+              <w:rPr>
+                <w:vertAlign w:val="baseline"/>
+              </w:rPr>
+            </w:pPr>
+            <w:r>
+              <w:rPr>
+                <w:vertAlign w:val="baseline"/>
+              </w:rPr>
               <w:t>0.</w:t>
             </w:r>
             <w:r>
               <w:rPr>
                 <w:vertAlign w:val="baseline"/>
               </w:rPr>
-              <w:t>4849</w:t>
-            </w:r>
-          </w:p>
-        </w:tc>
-        <w:tc>
-          <w:tcPr>
-            <w:tcW w:w="1875" w:type="dxa"/>
-            <w:vAlign w:val="top"/>
-          </w:tcPr>
-          <w:p>
-            <w:pPr>
-              <w:rPr>
-                <w:vertAlign w:val="baseline"/>
-              </w:rPr>
-            </w:pPr>
-            <w:r>
-              <w:rPr>
-                <w:vertAlign w:val="baseline"/>
-              </w:rPr>
-              <w:t>0.</w:t>
+              <w:t>6713</w:t>
             </w:r>
           </w:p>
         </w:tc>
@@ -1284,32 +1276,32 @@
               <w:rPr>
                 <w:vertAlign w:val="baseline"/>
               </w:rPr>
+              <w:t>0.4437</w:t>
+            </w:r>
+          </w:p>
+        </w:tc>
+        <w:tc>
+          <w:tcPr>
+            <w:tcW w:w="1875" w:type="dxa"/>
+            <w:vAlign w:val="top"/>
+          </w:tcPr>
+          <w:p>
+            <w:pPr>
+              <w:rPr>
+                <w:vertAlign w:val="baseline"/>
+              </w:rPr>
+            </w:pPr>
+            <w:r>
+              <w:rPr>
+                <w:vertAlign w:val="baseline"/>
+              </w:rPr>
               <w:t>0.</w:t>
             </w:r>
             <w:r>
               <w:rPr>
                 <w:vertAlign w:val="baseline"/>
               </w:rPr>
-              <w:t>4437</w:t>
-            </w:r>
-          </w:p>
-        </w:tc>
-        <w:tc>
-          <w:tcPr>
-            <w:tcW w:w="1875" w:type="dxa"/>
-            <w:vAlign w:val="top"/>
-          </w:tcPr>
-          <w:p>
-            <w:pPr>
-              <w:rPr>
-                <w:vertAlign w:val="baseline"/>
-              </w:rPr>
-            </w:pPr>
-            <w:r>
-              <w:rPr>
-                <w:vertAlign w:val="baseline"/>
-              </w:rPr>
-              <w:t>0.</w:t>
+              <w:t>5879</w:t>
             </w:r>
           </w:p>
         </w:tc>
@@ -1413,32 +1405,32 @@
               <w:rPr>
                 <w:vertAlign w:val="baseline"/>
               </w:rPr>
+              <w:t>0.6217</w:t>
+            </w:r>
+          </w:p>
+        </w:tc>
+        <w:tc>
+          <w:tcPr>
+            <w:tcW w:w="1875" w:type="dxa"/>
+            <w:vAlign w:val="top"/>
+          </w:tcPr>
+          <w:p>
+            <w:pPr>
+              <w:rPr>
+                <w:vertAlign w:val="baseline"/>
+              </w:rPr>
+            </w:pPr>
+            <w:r>
+              <w:rPr>
+                <w:vertAlign w:val="baseline"/>
+              </w:rPr>
               <w:t>0.</w:t>
             </w:r>
             <w:r>
               <w:rPr>
                 <w:vertAlign w:val="baseline"/>
               </w:rPr>
-              <w:t>6217</w:t>
-            </w:r>
-          </w:p>
-        </w:tc>
-        <w:tc>
-          <w:tcPr>
-            <w:tcW w:w="1875" w:type="dxa"/>
-            <w:vAlign w:val="top"/>
-          </w:tcPr>
-          <w:p>
-            <w:pPr>
-              <w:rPr>
-                <w:vertAlign w:val="baseline"/>
-              </w:rPr>
-            </w:pPr>
-            <w:r>
-              <w:rPr>
-                <w:vertAlign w:val="baseline"/>
-              </w:rPr>
-              <w:t>0.</w:t>
+              <w:t>6904</w:t>
             </w:r>
           </w:p>
         </w:tc>
@@ -1542,32 +1534,32 @@
               <w:rPr>
                 <w:vertAlign w:val="baseline"/>
               </w:rPr>
+              <w:t>0.4307</w:t>
+            </w:r>
+          </w:p>
+        </w:tc>
+        <w:tc>
+          <w:tcPr>
+            <w:tcW w:w="1875" w:type="dxa"/>
+            <w:vAlign w:val="top"/>
+          </w:tcPr>
+          <w:p>
+            <w:pPr>
+              <w:rPr>
+                <w:vertAlign w:val="baseline"/>
+              </w:rPr>
+            </w:pPr>
+            <w:r>
+              <w:rPr>
+                <w:vertAlign w:val="baseline"/>
+              </w:rPr>
               <w:t>0.</w:t>
             </w:r>
             <w:r>
               <w:rPr>
                 <w:vertAlign w:val="baseline"/>
               </w:rPr>
-              <w:t>4307</w:t>
-            </w:r>
-          </w:p>
-        </w:tc>
-        <w:tc>
-          <w:tcPr>
-            <w:tcW w:w="1875" w:type="dxa"/>
-            <w:vAlign w:val="top"/>
-          </w:tcPr>
-          <w:p>
-            <w:pPr>
-              <w:rPr>
-                <w:vertAlign w:val="baseline"/>
-              </w:rPr>
-            </w:pPr>
-            <w:r>
-              <w:rPr>
-                <w:vertAlign w:val="baseline"/>
-              </w:rPr>
-              <w:t>0.</w:t>
+              <w:t>6226</w:t>
             </w:r>
           </w:p>
         </w:tc>
@@ -1671,32 +1663,32 @@
               <w:rPr>
                 <w:vertAlign w:val="baseline"/>
               </w:rPr>
+              <w:t>0.7076</w:t>
+            </w:r>
+          </w:p>
+        </w:tc>
+        <w:tc>
+          <w:tcPr>
+            <w:tcW w:w="1875" w:type="dxa"/>
+            <w:vAlign w:val="top"/>
+          </w:tcPr>
+          <w:p>
+            <w:pPr>
+              <w:rPr>
+                <w:vertAlign w:val="baseline"/>
+              </w:rPr>
+            </w:pPr>
+            <w:r>
+              <w:rPr>
+                <w:vertAlign w:val="baseline"/>
+              </w:rPr>
               <w:t>0.</w:t>
             </w:r>
             <w:r>
               <w:rPr>
                 <w:vertAlign w:val="baseline"/>
               </w:rPr>
-              <w:t>7076</w:t>
-            </w:r>
-          </w:p>
-        </w:tc>
-        <w:tc>
-          <w:tcPr>
-            <w:tcW w:w="1875" w:type="dxa"/>
-            <w:vAlign w:val="top"/>
-          </w:tcPr>
-          <w:p>
-            <w:pPr>
-              <w:rPr>
-                <w:vertAlign w:val="baseline"/>
-              </w:rPr>
-            </w:pPr>
-            <w:r>
-              <w:rPr>
-                <w:vertAlign w:val="baseline"/>
-              </w:rPr>
-              <w:t>0.</w:t>
+              <w:t>8363</w:t>
             </w:r>
           </w:p>
         </w:tc>
@@ -1800,32 +1792,32 @@
               <w:rPr>
                 <w:vertAlign w:val="baseline"/>
               </w:rPr>
+              <w:t>0.2440</w:t>
+            </w:r>
+          </w:p>
+        </w:tc>
+        <w:tc>
+          <w:tcPr>
+            <w:tcW w:w="1875" w:type="dxa"/>
+            <w:vAlign w:val="top"/>
+          </w:tcPr>
+          <w:p>
+            <w:pPr>
+              <w:rPr>
+                <w:vertAlign w:val="baseline"/>
+              </w:rPr>
+            </w:pPr>
+            <w:r>
+              <w:rPr>
+                <w:vertAlign w:val="baseline"/>
+              </w:rPr>
               <w:t>0.</w:t>
             </w:r>
             <w:r>
               <w:rPr>
                 <w:vertAlign w:val="baseline"/>
               </w:rPr>
-              <w:t>2440</w:t>
-            </w:r>
-          </w:p>
-        </w:tc>
-        <w:tc>
-          <w:tcPr>
-            <w:tcW w:w="1875" w:type="dxa"/>
-            <w:vAlign w:val="top"/>
-          </w:tcPr>
-          <w:p>
-            <w:pPr>
-              <w:rPr>
-                <w:vertAlign w:val="baseline"/>
-              </w:rPr>
-            </w:pPr>
-            <w:r>
-              <w:rPr>
-                <w:vertAlign w:val="baseline"/>
-              </w:rPr>
-              <w:t>0.</w:t>
+              <w:t>3364</w:t>
             </w:r>
           </w:p>
         </w:tc>
@@ -1929,32 +1921,32 @@
               <w:rPr>
                 <w:vertAlign w:val="baseline"/>
               </w:rPr>
+              <w:t>0.6591</w:t>
+            </w:r>
+          </w:p>
+        </w:tc>
+        <w:tc>
+          <w:tcPr>
+            <w:tcW w:w="1875" w:type="dxa"/>
+            <w:vAlign w:val="top"/>
+          </w:tcPr>
+          <w:p>
+            <w:pPr>
+              <w:rPr>
+                <w:vertAlign w:val="baseline"/>
+              </w:rPr>
+            </w:pPr>
+            <w:r>
+              <w:rPr>
+                <w:vertAlign w:val="baseline"/>
+              </w:rPr>
               <w:t>0.</w:t>
             </w:r>
             <w:r>
               <w:rPr>
                 <w:vertAlign w:val="baseline"/>
               </w:rPr>
-              <w:t>6591</w:t>
-            </w:r>
-          </w:p>
-        </w:tc>
-        <w:tc>
-          <w:tcPr>
-            <w:tcW w:w="1875" w:type="dxa"/>
-            <w:vAlign w:val="top"/>
-          </w:tcPr>
-          <w:p>
-            <w:pPr>
-              <w:rPr>
-                <w:vertAlign w:val="baseline"/>
-              </w:rPr>
-            </w:pPr>
-            <w:r>
-              <w:rPr>
-                <w:vertAlign w:val="baseline"/>
-              </w:rPr>
-              <w:t>0.</w:t>
+              <w:t>8896</w:t>
             </w:r>
           </w:p>
         </w:tc>
@@ -2058,32 +2050,32 @@
               <w:rPr>
                 <w:vertAlign w:val="baseline"/>
               </w:rPr>
+              <w:t>0.6553</w:t>
+            </w:r>
+          </w:p>
+        </w:tc>
+        <w:tc>
+          <w:tcPr>
+            <w:tcW w:w="1875" w:type="dxa"/>
+            <w:vAlign w:val="top"/>
+          </w:tcPr>
+          <w:p>
+            <w:pPr>
+              <w:rPr>
+                <w:vertAlign w:val="baseline"/>
+              </w:rPr>
+            </w:pPr>
+            <w:r>
+              <w:rPr>
+                <w:vertAlign w:val="baseline"/>
+              </w:rPr>
               <w:t>0.</w:t>
             </w:r>
             <w:r>
               <w:rPr>
                 <w:vertAlign w:val="baseline"/>
               </w:rPr>
-              <w:t>6553</w:t>
-            </w:r>
-          </w:p>
-        </w:tc>
-        <w:tc>
-          <w:tcPr>
-            <w:tcW w:w="1875" w:type="dxa"/>
-            <w:vAlign w:val="top"/>
-          </w:tcPr>
-          <w:p>
-            <w:pPr>
-              <w:rPr>
-                <w:vertAlign w:val="baseline"/>
-              </w:rPr>
-            </w:pPr>
-            <w:r>
-              <w:rPr>
-                <w:vertAlign w:val="baseline"/>
-              </w:rPr>
-              <w:t>0.</w:t>
+              <w:t>8898</w:t>
             </w:r>
           </w:p>
         </w:tc>
@@ -2187,32 +2179,32 @@
               <w:rPr>
                 <w:vertAlign w:val="baseline"/>
               </w:rPr>
+              <w:t>0.6638</w:t>
+            </w:r>
+          </w:p>
+        </w:tc>
+        <w:tc>
+          <w:tcPr>
+            <w:tcW w:w="1875" w:type="dxa"/>
+            <w:vAlign w:val="top"/>
+          </w:tcPr>
+          <w:p>
+            <w:pPr>
+              <w:rPr>
+                <w:vertAlign w:val="baseline"/>
+              </w:rPr>
+            </w:pPr>
+            <w:r>
+              <w:rPr>
+                <w:vertAlign w:val="baseline"/>
+              </w:rPr>
               <w:t>0.</w:t>
             </w:r>
             <w:r>
               <w:rPr>
                 <w:vertAlign w:val="baseline"/>
               </w:rPr>
-              <w:t>6638</w:t>
-            </w:r>
-          </w:p>
-        </w:tc>
-        <w:tc>
-          <w:tcPr>
-            <w:tcW w:w="1875" w:type="dxa"/>
-            <w:vAlign w:val="top"/>
-          </w:tcPr>
-          <w:p>
-            <w:pPr>
-              <w:rPr>
-                <w:vertAlign w:val="baseline"/>
-              </w:rPr>
-            </w:pPr>
-            <w:r>
-              <w:rPr>
-                <w:vertAlign w:val="baseline"/>
-              </w:rPr>
-              <w:t>0.</w:t>
+              <w:t>8245</w:t>
             </w:r>
           </w:p>
         </w:tc>
@@ -2316,32 +2308,32 @@
               <w:rPr>
                 <w:vertAlign w:val="baseline"/>
               </w:rPr>
+              <w:t>0.6598</w:t>
+            </w:r>
+          </w:p>
+        </w:tc>
+        <w:tc>
+          <w:tcPr>
+            <w:tcW w:w="1875" w:type="dxa"/>
+            <w:vAlign w:val="top"/>
+          </w:tcPr>
+          <w:p>
+            <w:pPr>
+              <w:rPr>
+                <w:vertAlign w:val="baseline"/>
+              </w:rPr>
+            </w:pPr>
+            <w:r>
+              <w:rPr>
+                <w:vertAlign w:val="baseline"/>
+              </w:rPr>
               <w:t>0.</w:t>
             </w:r>
             <w:r>
               <w:rPr>
                 <w:vertAlign w:val="baseline"/>
               </w:rPr>
-              <w:t>6598</w:t>
-            </w:r>
-          </w:p>
-        </w:tc>
-        <w:tc>
-          <w:tcPr>
-            <w:tcW w:w="1875" w:type="dxa"/>
-            <w:vAlign w:val="top"/>
-          </w:tcPr>
-          <w:p>
-            <w:pPr>
-              <w:rPr>
-                <w:vertAlign w:val="baseline"/>
-              </w:rPr>
-            </w:pPr>
-            <w:r>
-              <w:rPr>
-                <w:vertAlign w:val="baseline"/>
-              </w:rPr>
-              <w:t>0.</w:t>
+              <w:t>8212</w:t>
             </w:r>
           </w:p>
         </w:tc>
@@ -2445,32 +2437,32 @@
               <w:rPr>
                 <w:vertAlign w:val="baseline"/>
               </w:rPr>
+              <w:t>0.7173</w:t>
+            </w:r>
+          </w:p>
+        </w:tc>
+        <w:tc>
+          <w:tcPr>
+            <w:tcW w:w="1875" w:type="dxa"/>
+            <w:vAlign w:val="top"/>
+          </w:tcPr>
+          <w:p>
+            <w:pPr>
+              <w:rPr>
+                <w:vertAlign w:val="baseline"/>
+              </w:rPr>
+            </w:pPr>
+            <w:r>
+              <w:rPr>
+                <w:vertAlign w:val="baseline"/>
+              </w:rPr>
               <w:t>0.</w:t>
             </w:r>
             <w:r>
               <w:rPr>
                 <w:vertAlign w:val="baseline"/>
               </w:rPr>
-              <w:t>7173</w:t>
-            </w:r>
-          </w:p>
-        </w:tc>
-        <w:tc>
-          <w:tcPr>
-            <w:tcW w:w="1875" w:type="dxa"/>
-            <w:vAlign w:val="top"/>
-          </w:tcPr>
-          <w:p>
-            <w:pPr>
-              <w:rPr>
-                <w:vertAlign w:val="baseline"/>
-              </w:rPr>
-            </w:pPr>
-            <w:r>
-              <w:rPr>
-                <w:vertAlign w:val="baseline"/>
-              </w:rPr>
-              <w:t>0.</w:t>
+              <w:t>8831</w:t>
             </w:r>
           </w:p>
         </w:tc>
@@ -2574,32 +2566,32 @@
               <w:rPr>
                 <w:vertAlign w:val="baseline"/>
               </w:rPr>
+              <w:t>0.5345</w:t>
+            </w:r>
+          </w:p>
+        </w:tc>
+        <w:tc>
+          <w:tcPr>
+            <w:tcW w:w="1875" w:type="dxa"/>
+            <w:vAlign w:val="top"/>
+          </w:tcPr>
+          <w:p>
+            <w:pPr>
+              <w:rPr>
+                <w:vertAlign w:val="baseline"/>
+              </w:rPr>
+            </w:pPr>
+            <w:r>
+              <w:rPr>
+                <w:vertAlign w:val="baseline"/>
+              </w:rPr>
               <w:t>0.</w:t>
             </w:r>
             <w:r>
               <w:rPr>
                 <w:vertAlign w:val="baseline"/>
               </w:rPr>
-              <w:t>5345</w:t>
-            </w:r>
-          </w:p>
-        </w:tc>
-        <w:tc>
-          <w:tcPr>
-            <w:tcW w:w="1875" w:type="dxa"/>
-            <w:vAlign w:val="top"/>
-          </w:tcPr>
-          <w:p>
-            <w:pPr>
-              <w:rPr>
-                <w:vertAlign w:val="baseline"/>
-              </w:rPr>
-            </w:pPr>
-            <w:r>
-              <w:rPr>
-                <w:vertAlign w:val="baseline"/>
-              </w:rPr>
-              <w:t>0.</w:t>
+              <w:t>6374</w:t>
             </w:r>
           </w:p>
         </w:tc>
@@ -2703,32 +2695,32 @@
               <w:rPr>
                 <w:vertAlign w:val="baseline"/>
               </w:rPr>
+              <w:t>0.5185</w:t>
+            </w:r>
+          </w:p>
+        </w:tc>
+        <w:tc>
+          <w:tcPr>
+            <w:tcW w:w="1875" w:type="dxa"/>
+            <w:vAlign w:val="top"/>
+          </w:tcPr>
+          <w:p>
+            <w:pPr>
+              <w:rPr>
+                <w:vertAlign w:val="baseline"/>
+              </w:rPr>
+            </w:pPr>
+            <w:r>
+              <w:rPr>
+                <w:vertAlign w:val="baseline"/>
+              </w:rPr>
               <w:t>0.</w:t>
             </w:r>
             <w:r>
               <w:rPr>
                 <w:vertAlign w:val="baseline"/>
               </w:rPr>
-              <w:t>5185</w:t>
-            </w:r>
-          </w:p>
-        </w:tc>
-        <w:tc>
-          <w:tcPr>
-            <w:tcW w:w="1875" w:type="dxa"/>
-            <w:vAlign w:val="top"/>
-          </w:tcPr>
-          <w:p>
-            <w:pPr>
-              <w:rPr>
-                <w:vertAlign w:val="baseline"/>
-              </w:rPr>
-            </w:pPr>
-            <w:r>
-              <w:rPr>
-                <w:vertAlign w:val="baseline"/>
-              </w:rPr>
-              <w:t>0.</w:t>
+              <w:t>6310</w:t>
             </w:r>
           </w:p>
         </w:tc>
@@ -2832,32 +2824,32 @@
               <w:rPr>
                 <w:vertAlign w:val="baseline"/>
               </w:rPr>
+              <w:t>0.0494</w:t>
+            </w:r>
+          </w:p>
+        </w:tc>
+        <w:tc>
+          <w:tcPr>
+            <w:tcW w:w="1875" w:type="dxa"/>
+            <w:vAlign w:val="top"/>
+          </w:tcPr>
+          <w:p>
+            <w:pPr>
+              <w:rPr>
+                <w:vertAlign w:val="baseline"/>
+              </w:rPr>
+            </w:pPr>
+            <w:r>
+              <w:rPr>
+                <w:vertAlign w:val="baseline"/>
+              </w:rPr>
               <w:t>0.</w:t>
             </w:r>
             <w:r>
               <w:rPr>
                 <w:vertAlign w:val="baseline"/>
               </w:rPr>
-              <w:t>0494</w:t>
-            </w:r>
-          </w:p>
-        </w:tc>
-        <w:tc>
-          <w:tcPr>
-            <w:tcW w:w="1875" w:type="dxa"/>
-            <w:vAlign w:val="top"/>
-          </w:tcPr>
-          <w:p>
-            <w:pPr>
-              <w:rPr>
-                <w:vertAlign w:val="baseline"/>
-              </w:rPr>
-            </w:pPr>
-            <w:r>
-              <w:rPr>
-                <w:vertAlign w:val="baseline"/>
-              </w:rPr>
-              <w:t>0.</w:t>
+              <w:t>0639</w:t>
             </w:r>
           </w:p>
         </w:tc>
@@ -2961,32 +2953,32 @@
               <w:rPr>
                 <w:vertAlign w:val="baseline"/>
               </w:rPr>
+              <w:t>0.3846</w:t>
+            </w:r>
+          </w:p>
+        </w:tc>
+        <w:tc>
+          <w:tcPr>
+            <w:tcW w:w="1875" w:type="dxa"/>
+            <w:vAlign w:val="top"/>
+          </w:tcPr>
+          <w:p>
+            <w:pPr>
+              <w:rPr>
+                <w:vertAlign w:val="baseline"/>
+              </w:rPr>
+            </w:pPr>
+            <w:r>
+              <w:rPr>
+                <w:vertAlign w:val="baseline"/>
+              </w:rPr>
               <w:t>0.</w:t>
             </w:r>
             <w:r>
               <w:rPr>
                 <w:vertAlign w:val="baseline"/>
               </w:rPr>
-              <w:t>3846</w:t>
-            </w:r>
-          </w:p>
-        </w:tc>
-        <w:tc>
-          <w:tcPr>
-            <w:tcW w:w="1875" w:type="dxa"/>
-            <w:vAlign w:val="top"/>
-          </w:tcPr>
-          <w:p>
-            <w:pPr>
-              <w:rPr>
-                <w:vertAlign w:val="baseline"/>
-              </w:rPr>
-            </w:pPr>
-            <w:r>
-              <w:rPr>
-                <w:vertAlign w:val="baseline"/>
-              </w:rPr>
-              <w:t>0.</w:t>
+              <w:t>4033</w:t>
             </w:r>
           </w:p>
         </w:tc>
@@ -3090,32 +3082,32 @@
               <w:rPr>
                 <w:vertAlign w:val="baseline"/>
               </w:rPr>
+              <w:t>0.6680</w:t>
+            </w:r>
+          </w:p>
+        </w:tc>
+        <w:tc>
+          <w:tcPr>
+            <w:tcW w:w="1875" w:type="dxa"/>
+            <w:vAlign w:val="top"/>
+          </w:tcPr>
+          <w:p>
+            <w:pPr>
+              <w:rPr>
+                <w:vertAlign w:val="baseline"/>
+              </w:rPr>
+            </w:pPr>
+            <w:r>
+              <w:rPr>
+                <w:vertAlign w:val="baseline"/>
+              </w:rPr>
               <w:t>0.</w:t>
             </w:r>
             <w:r>
               <w:rPr>
                 <w:vertAlign w:val="baseline"/>
               </w:rPr>
-              <w:t>6680</w:t>
-            </w:r>
-          </w:p>
-        </w:tc>
-        <w:tc>
-          <w:tcPr>
-            <w:tcW w:w="1875" w:type="dxa"/>
-            <w:vAlign w:val="top"/>
-          </w:tcPr>
-          <w:p>
-            <w:pPr>
-              <w:rPr>
-                <w:vertAlign w:val="baseline"/>
-              </w:rPr>
-            </w:pPr>
-            <w:r>
-              <w:rPr>
-                <w:vertAlign w:val="baseline"/>
-              </w:rPr>
-              <w:t>0.</w:t>
+              <w:t>8105</w:t>
             </w:r>
           </w:p>
         </w:tc>
@@ -3219,32 +3211,32 @@
               <w:rPr>
                 <w:vertAlign w:val="baseline"/>
               </w:rPr>
+              <w:t>0.2549</w:t>
+            </w:r>
+          </w:p>
+        </w:tc>
+        <w:tc>
+          <w:tcPr>
+            <w:tcW w:w="1875" w:type="dxa"/>
+            <w:vAlign w:val="top"/>
+          </w:tcPr>
+          <w:p>
+            <w:pPr>
+              <w:rPr>
+                <w:vertAlign w:val="baseline"/>
+              </w:rPr>
+            </w:pPr>
+            <w:r>
+              <w:rPr>
+                <w:vertAlign w:val="baseline"/>
+              </w:rPr>
               <w:t>0.</w:t>
             </w:r>
             <w:r>
               <w:rPr>
                 <w:vertAlign w:val="baseline"/>
               </w:rPr>
-              <w:t>2549</w:t>
-            </w:r>
-          </w:p>
-        </w:tc>
-        <w:tc>
-          <w:tcPr>
-            <w:tcW w:w="1875" w:type="dxa"/>
-            <w:vAlign w:val="top"/>
-          </w:tcPr>
-          <w:p>
-            <w:pPr>
-              <w:rPr>
-                <w:vertAlign w:val="baseline"/>
-              </w:rPr>
-            </w:pPr>
-            <w:r>
-              <w:rPr>
-                <w:vertAlign w:val="baseline"/>
-              </w:rPr>
-              <w:t>0.</w:t>
+              <w:t>3334</w:t>
             </w:r>
           </w:p>
         </w:tc>
@@ -3348,32 +3340,32 @@
               <w:rPr>
                 <w:vertAlign w:val="baseline"/>
               </w:rPr>
+              <w:t>0.5609</w:t>
+            </w:r>
+          </w:p>
+        </w:tc>
+        <w:tc>
+          <w:tcPr>
+            <w:tcW w:w="1875" w:type="dxa"/>
+            <w:vAlign w:val="top"/>
+          </w:tcPr>
+          <w:p>
+            <w:pPr>
+              <w:rPr>
+                <w:vertAlign w:val="baseline"/>
+              </w:rPr>
+            </w:pPr>
+            <w:r>
+              <w:rPr>
+                <w:vertAlign w:val="baseline"/>
+              </w:rPr>
               <w:t>0.</w:t>
             </w:r>
             <w:r>
               <w:rPr>
                 <w:vertAlign w:val="baseline"/>
               </w:rPr>
-              <w:t>5609</w:t>
-            </w:r>
-          </w:p>
-        </w:tc>
-        <w:tc>
-          <w:tcPr>
-            <w:tcW w:w="1875" w:type="dxa"/>
-            <w:vAlign w:val="top"/>
-          </w:tcPr>
-          <w:p>
-            <w:pPr>
-              <w:rPr>
-                <w:vertAlign w:val="baseline"/>
-              </w:rPr>
-            </w:pPr>
-            <w:r>
-              <w:rPr>
-                <w:vertAlign w:val="baseline"/>
-              </w:rPr>
-              <w:t>0.</w:t>
+              <w:t>7775</w:t>
             </w:r>
           </w:p>
         </w:tc>
@@ -3477,33 +3469,35 @@
               <w:rPr>
                 <w:vertAlign w:val="baseline"/>
               </w:rPr>
+              <w:t>0.5473</w:t>
+            </w:r>
+          </w:p>
+        </w:tc>
+        <w:tc>
+          <w:tcPr>
+            <w:tcW w:w="1875" w:type="dxa"/>
+            <w:vAlign w:val="top"/>
+          </w:tcPr>
+          <w:p>
+            <w:pPr>
+              <w:rPr>
+                <w:vertAlign w:val="baseline"/>
+              </w:rPr>
+            </w:pPr>
+            <w:r>
+              <w:rPr>
+                <w:vertAlign w:val="baseline"/>
+              </w:rPr>
               <w:t>0.</w:t>
             </w:r>
             <w:r>
               <w:rPr>
                 <w:vertAlign w:val="baseline"/>
               </w:rPr>
-              <w:t>5473</w:t>
-            </w:r>
-          </w:p>
-        </w:tc>
-        <w:tc>
-          <w:tcPr>
-            <w:tcW w:w="1875" w:type="dxa"/>
-            <w:vAlign w:val="top"/>
-          </w:tcPr>
-          <w:p>
-            <w:pPr>
-              <w:rPr>
-                <w:vertAlign w:val="baseline"/>
-              </w:rPr>
-            </w:pPr>
-            <w:r>
-              <w:rPr>
-                <w:vertAlign w:val="baseline"/>
-              </w:rPr>
-              <w:t>0.</w:t>
-            </w:r>
+              <w:t>6835</w:t>
+            </w:r>
+            <w:bookmarkStart w:id="0" w:name="_GoBack"/>
+            <w:bookmarkEnd w:id="0"/>
           </w:p>
         </w:tc>
       </w:tr>

</xml_diff>